<commit_message>
Updated Resume - Converted project URLS from text to hyperlinks
</commit_message>
<xml_diff>
--- a/SamujjwaalDey.docx
+++ b/SamujjwaalDey.docx
@@ -918,6 +918,82 @@
               </w:rPr>
               <w:t xml:space="preserve"> </w:t>
             </w:r>
+            <w:r>
+              <w:rPr>
+                <w:rFonts w:ascii="Cambria" w:hAnsi="Cambria"/>
+                <w:sz w:val="21"/>
+                <w:szCs w:val="21"/>
+              </w:rPr>
+              <w:t>HTML, CSS,</w:t>
+            </w:r>
+            <w:r>
+              <w:rPr>
+                <w:rFonts w:ascii="Cambria" w:hAnsi="Cambria"/>
+                <w:sz w:val="21"/>
+                <w:szCs w:val="21"/>
+              </w:rPr>
+              <w:t xml:space="preserve"> </w:t>
+            </w:r>
+            <w:r>
+              <w:rPr>
+                <w:rFonts w:ascii="Cambria" w:hAnsi="Cambria"/>
+                <w:sz w:val="21"/>
+                <w:szCs w:val="21"/>
+              </w:rPr>
+              <w:t>JavaScript</w:t>
+            </w:r>
+            <w:r>
+              <w:rPr>
+                <w:rFonts w:ascii="Cambria" w:hAnsi="Cambria"/>
+                <w:sz w:val="21"/>
+                <w:szCs w:val="21"/>
+              </w:rPr>
+              <w:t>,</w:t>
+            </w:r>
+            <w:r>
+              <w:rPr>
+                <w:rFonts w:ascii="Cambria" w:hAnsi="Cambria"/>
+                <w:sz w:val="21"/>
+                <w:szCs w:val="21"/>
+              </w:rPr>
+              <w:t xml:space="preserve"> </w:t>
+            </w:r>
+            <w:r>
+              <w:rPr>
+                <w:rFonts w:ascii="Cambria" w:hAnsi="Cambria"/>
+                <w:bCs/>
+                <w:sz w:val="21"/>
+                <w:szCs w:val="21"/>
+              </w:rPr>
+              <w:t>NumP</w:t>
+            </w:r>
+            <w:r>
+              <w:rPr>
+                <w:rFonts w:ascii="Cambria" w:hAnsi="Cambria"/>
+                <w:bCs/>
+                <w:sz w:val="21"/>
+                <w:szCs w:val="21"/>
+              </w:rPr>
+              <w:t xml:space="preserve">y, </w:t>
+            </w:r>
+            <w:r>
+              <w:rPr>
+                <w:rFonts w:ascii="Cambria" w:hAnsi="Cambria"/>
+                <w:bCs/>
+                <w:sz w:val="21"/>
+                <w:szCs w:val="21"/>
+              </w:rPr>
+              <w:t>P</w:t>
+            </w:r>
+            <w:r>
+              <w:rPr>
+                <w:rFonts w:ascii="Cambria" w:hAnsi="Cambria"/>
+                <w:bCs/>
+                <w:sz w:val="21"/>
+                <w:szCs w:val="21"/>
+              </w:rPr>
+              <w:t xml:space="preserve">andas, </w:t>
+            </w:r>
             <w:proofErr w:type="spellStart"/>
             <w:r>
               <w:rPr>
@@ -926,7 +1002,7 @@
                 <w:sz w:val="21"/>
                 <w:szCs w:val="21"/>
               </w:rPr>
-              <w:t>numpy</w:t>
+              <w:t>nltk</w:t>
             </w:r>
             <w:proofErr w:type="spellEnd"/>
             <w:r>
@@ -936,7 +1012,16 @@
                 <w:sz w:val="21"/>
                 <w:szCs w:val="21"/>
               </w:rPr>
-              <w:t xml:space="preserve">, pandas, </w:t>
+              <w:t>,</w:t>
+            </w:r>
+            <w:r>
+              <w:rPr>
+                <w:rFonts w:ascii="Cambria" w:hAnsi="Cambria"/>
+                <w:bCs/>
+                <w:sz w:val="21"/>
+                <w:szCs w:val="21"/>
+              </w:rPr>
+              <w:t xml:space="preserve"> </w:t>
             </w:r>
             <w:proofErr w:type="spellStart"/>
             <w:r>
@@ -946,7 +1031,7 @@
                 <w:sz w:val="21"/>
                 <w:szCs w:val="21"/>
               </w:rPr>
-              <w:t>nltk</w:t>
+              <w:t>BeautifulSoup</w:t>
             </w:r>
             <w:proofErr w:type="spellEnd"/>
             <w:r>
@@ -975,7 +1060,7 @@
                 <w:sz w:val="21"/>
                 <w:szCs w:val="21"/>
               </w:rPr>
-              <w:t>BeautifulSoup</w:t>
+              <w:t>sklearn</w:t>
             </w:r>
             <w:proofErr w:type="spellEnd"/>
             <w:r>
@@ -1004,7 +1089,7 @@
                 <w:sz w:val="21"/>
                 <w:szCs w:val="21"/>
               </w:rPr>
-              <w:t>sklearn</w:t>
+              <w:t>Tkinter</w:t>
             </w:r>
             <w:proofErr w:type="spellEnd"/>
             <w:r>
@@ -1014,15 +1099,16 @@
                 <w:sz w:val="21"/>
                 <w:szCs w:val="21"/>
               </w:rPr>
-              <w:t xml:space="preserve">, matplotlib, </w:t>
+              <w:t>,</w:t>
             </w:r>
             <w:r>
               <w:rPr>
                 <w:rFonts w:ascii="Cambria" w:hAnsi="Cambria"/>
-                <w:sz w:val="21"/>
-                <w:szCs w:val="21"/>
-              </w:rPr>
-              <w:t xml:space="preserve">D3.js, Three.js, </w:t>
+                <w:bCs/>
+                <w:sz w:val="21"/>
+                <w:szCs w:val="21"/>
+              </w:rPr>
+              <w:t xml:space="preserve"> matplotlib, </w:t>
             </w:r>
             <w:r>
               <w:rPr>
@@ -1030,7 +1116,7 @@
                 <w:sz w:val="21"/>
                 <w:szCs w:val="21"/>
               </w:rPr>
-              <w:t>HTML, CSS,</w:t>
+              <w:t xml:space="preserve">D3.js, Three.js, MySQL, </w:t>
             </w:r>
             <w:r>
               <w:rPr>
@@ -1038,7 +1124,7 @@
                 <w:sz w:val="21"/>
                 <w:szCs w:val="21"/>
               </w:rPr>
-              <w:t xml:space="preserve"> </w:t>
+              <w:t>Git</w:t>
             </w:r>
             <w:r>
               <w:rPr>
@@ -1046,41 +1132,37 @@
                 <w:sz w:val="21"/>
                 <w:szCs w:val="21"/>
               </w:rPr>
-              <w:t>JavaScript</w:t>
+              <w:t xml:space="preserve">, </w:t>
             </w:r>
             <w:r>
               <w:rPr>
                 <w:rFonts w:ascii="Cambria" w:hAnsi="Cambria"/>
-                <w:sz w:val="21"/>
-                <w:szCs w:val="21"/>
-              </w:rPr>
-              <w:t xml:space="preserve">, MySQL, </w:t>
+                <w:bCs/>
+                <w:sz w:val="21"/>
+                <w:szCs w:val="21"/>
+              </w:rPr>
+              <w:t>Azure ML Studio</w:t>
             </w:r>
             <w:r>
               <w:rPr>
                 <w:rFonts w:ascii="Cambria" w:hAnsi="Cambria"/>
-                <w:sz w:val="21"/>
-                <w:szCs w:val="21"/>
-              </w:rPr>
-              <w:t>Git</w:t>
-            </w:r>
+                <w:bCs/>
+                <w:sz w:val="21"/>
+                <w:szCs w:val="21"/>
+              </w:rPr>
+              <w:t xml:space="preserve">, </w:t>
+            </w:r>
+            <w:proofErr w:type="spellStart"/>
             <w:r>
               <w:rPr>
                 <w:rFonts w:ascii="Cambria" w:hAnsi="Cambria"/>
-                <w:sz w:val="21"/>
-                <w:szCs w:val="21"/>
-              </w:rPr>
-              <w:t xml:space="preserve">, </w:t>
-            </w:r>
-            <w:r>
-              <w:rPr>
-                <w:rFonts w:ascii="Cambria" w:hAnsi="Cambria"/>
-                <w:bCs/>
-                <w:sz w:val="21"/>
-                <w:szCs w:val="21"/>
-              </w:rPr>
-              <w:t>Azure ML Studio</w:t>
-            </w:r>
+                <w:bCs/>
+                <w:sz w:val="21"/>
+                <w:szCs w:val="21"/>
+              </w:rPr>
+              <w:t>Jupyter</w:t>
+            </w:r>
+            <w:proofErr w:type="spellEnd"/>
           </w:p>
         </w:tc>
       </w:tr>
@@ -1143,7 +1225,23 @@
                 <w:sz w:val="21"/>
                 <w:szCs w:val="21"/>
               </w:rPr>
-              <w:t>R, PHP, C++, Scala,</w:t>
+              <w:t>C++,</w:t>
+            </w:r>
+            <w:r>
+              <w:rPr>
+                <w:rFonts w:ascii="Cambria" w:hAnsi="Cambria"/>
+                <w:sz w:val="21"/>
+                <w:szCs w:val="21"/>
+              </w:rPr>
+              <w:t xml:space="preserve"> </w:t>
+            </w:r>
+            <w:r>
+              <w:rPr>
+                <w:rFonts w:ascii="Cambria" w:hAnsi="Cambria"/>
+                <w:sz w:val="21"/>
+                <w:szCs w:val="21"/>
+              </w:rPr>
+              <w:t>R, PHP, Scala,</w:t>
             </w:r>
             <w:r>
               <w:rPr>
@@ -1346,7 +1444,25 @@
                 <w:sz w:val="20"/>
                 <w:szCs w:val="20"/>
               </w:rPr>
-              <w:t>Web search engine to retrieve most relevant webpages for user search query</w:t>
+              <w:t xml:space="preserve">Web search engine to retrieve most relevant webpages for </w:t>
+            </w:r>
+            <w:r>
+              <w:rPr>
+                <w:rFonts w:ascii="Cambria" w:eastAsia="Times New Roman" w:hAnsi="Cambria" w:cs="Times New Roman"/>
+                <w:bCs/>
+                <w:sz w:val="20"/>
+                <w:szCs w:val="20"/>
+              </w:rPr>
+              <w:t xml:space="preserve">a </w:t>
+            </w:r>
+            <w:r>
+              <w:rPr>
+                <w:rFonts w:ascii="Cambria" w:eastAsia="Times New Roman" w:hAnsi="Cambria" w:cs="Times New Roman"/>
+                <w:bCs/>
+                <w:sz w:val="20"/>
+                <w:szCs w:val="20"/>
+              </w:rPr>
+              <w:t>user search query</w:t>
             </w:r>
             <w:r>
               <w:rPr>
@@ -1412,15 +1528,18 @@
                 <w:szCs w:val="20"/>
               </w:rPr>
             </w:pPr>
-            <w:r>
-              <w:rPr>
-                <w:rFonts w:ascii="Cambria" w:eastAsia="Times New Roman" w:hAnsi="Cambria" w:cs="Times New Roman"/>
-                <w:bCs/>
-                <w:sz w:val="20"/>
-                <w:szCs w:val="20"/>
-              </w:rPr>
-              <w:t>https://git.io/Jf2bm</w:t>
-            </w:r>
+            <w:hyperlink r:id="rId9" w:history="1">
+              <w:r>
+                <w:rPr>
+                  <w:rStyle w:val="Hyperlink"/>
+                  <w:rFonts w:ascii="Cambria" w:eastAsia="Times New Roman" w:hAnsi="Cambria" w:cs="Times New Roman"/>
+                  <w:bCs/>
+                  <w:sz w:val="20"/>
+                  <w:szCs w:val="20"/>
+                </w:rPr>
+                <w:t>https://git.io/Jf2bm</w:t>
+              </w:r>
+            </w:hyperlink>
           </w:p>
         </w:tc>
       </w:tr>
@@ -1540,15 +1659,18 @@
                 <w:szCs w:val="20"/>
               </w:rPr>
             </w:pPr>
-            <w:r>
-              <w:rPr>
-                <w:rFonts w:ascii="Cambria" w:eastAsia="Times New Roman" w:hAnsi="Cambria" w:cs="Times New Roman"/>
-                <w:bCs/>
-                <w:sz w:val="20"/>
-                <w:szCs w:val="20"/>
-              </w:rPr>
-              <w:t>https://git.io/JfO6O</w:t>
-            </w:r>
+            <w:hyperlink r:id="rId10" w:history="1">
+              <w:r>
+                <w:rPr>
+                  <w:rStyle w:val="Hyperlink"/>
+                  <w:rFonts w:ascii="Cambria" w:eastAsia="Times New Roman" w:hAnsi="Cambria" w:cs="Times New Roman"/>
+                  <w:bCs/>
+                  <w:sz w:val="20"/>
+                  <w:szCs w:val="20"/>
+                </w:rPr>
+                <w:t>https://git.io/JfO6O</w:t>
+              </w:r>
+            </w:hyperlink>
           </w:p>
         </w:tc>
       </w:tr>
@@ -1712,7 +1834,25 @@
                 <w:sz w:val="20"/>
                 <w:szCs w:val="20"/>
               </w:rPr>
-              <w:t xml:space="preserve"> Vector Space Retrieval Model using TF-IDF and cosine similarity </w:t>
+              <w:t xml:space="preserve"> </w:t>
+            </w:r>
+            <w:r>
+              <w:rPr>
+                <w:rFonts w:ascii="Cambria" w:eastAsia="Times New Roman" w:hAnsi="Cambria" w:cs="Times New Roman"/>
+                <w:bCs/>
+                <w:sz w:val="20"/>
+                <w:szCs w:val="20"/>
+              </w:rPr>
+              <w:t xml:space="preserve">a </w:t>
+            </w:r>
+            <w:r>
+              <w:rPr>
+                <w:rFonts w:ascii="Cambria" w:eastAsia="Times New Roman" w:hAnsi="Cambria" w:cs="Times New Roman"/>
+                <w:bCs/>
+                <w:sz w:val="20"/>
+                <w:szCs w:val="20"/>
+              </w:rPr>
+              <w:t xml:space="preserve">Vector Space Retrieval Model using TF-IDF and cosine similarity </w:t>
             </w:r>
           </w:p>
         </w:tc>
@@ -1733,15 +1873,18 @@
                 <w:szCs w:val="20"/>
               </w:rPr>
             </w:pPr>
-            <w:r>
-              <w:rPr>
-                <w:rFonts w:ascii="Cambria" w:eastAsia="Times New Roman" w:hAnsi="Cambria" w:cs="Times New Roman"/>
-                <w:bCs/>
-                <w:sz w:val="20"/>
-                <w:szCs w:val="20"/>
-              </w:rPr>
-              <w:t>https://git.io/JfO6R</w:t>
-            </w:r>
+            <w:hyperlink r:id="rId11" w:history="1">
+              <w:r>
+                <w:rPr>
+                  <w:rStyle w:val="Hyperlink"/>
+                  <w:rFonts w:ascii="Cambria" w:eastAsia="Times New Roman" w:hAnsi="Cambria" w:cs="Times New Roman"/>
+                  <w:bCs/>
+                  <w:sz w:val="20"/>
+                  <w:szCs w:val="20"/>
+                </w:rPr>
+                <w:t>https://git.io/JfO6R</w:t>
+              </w:r>
+            </w:hyperlink>
           </w:p>
         </w:tc>
       </w:tr>
@@ -1770,7 +1913,25 @@
                 <w:sz w:val="21"/>
                 <w:szCs w:val="21"/>
               </w:rPr>
-              <w:t>Spam Email Classifier</w:t>
+              <w:t>Spam E</w:t>
+            </w:r>
+            <w:r>
+              <w:rPr>
+                <w:rFonts w:ascii="Cambria" w:eastAsia="Times New Roman" w:hAnsi="Cambria" w:cs="Times New Roman"/>
+                <w:b/>
+                <w:sz w:val="21"/>
+                <w:szCs w:val="21"/>
+              </w:rPr>
+              <w:t>-</w:t>
+            </w:r>
+            <w:r>
+              <w:rPr>
+                <w:rFonts w:ascii="Cambria" w:eastAsia="Times New Roman" w:hAnsi="Cambria" w:cs="Times New Roman"/>
+                <w:b/>
+                <w:sz w:val="21"/>
+                <w:szCs w:val="21"/>
+              </w:rPr>
+              <w:t>mail Classifier</w:t>
             </w:r>
             <w:r>
               <w:rPr>
@@ -1863,7 +2024,25 @@
                 <w:sz w:val="20"/>
                 <w:szCs w:val="20"/>
               </w:rPr>
-              <w:t xml:space="preserve">Machine Learning Model to classify emails </w:t>
+              <w:t>Machine Learning Model to classify e</w:t>
+            </w:r>
+            <w:r>
+              <w:rPr>
+                <w:rFonts w:ascii="Cambria" w:eastAsia="Times New Roman" w:hAnsi="Cambria" w:cs="Times New Roman"/>
+                <w:bCs/>
+                <w:sz w:val="20"/>
+                <w:szCs w:val="20"/>
+              </w:rPr>
+              <w:t>-</w:t>
+            </w:r>
+            <w:r>
+              <w:rPr>
+                <w:rFonts w:ascii="Cambria" w:eastAsia="Times New Roman" w:hAnsi="Cambria" w:cs="Times New Roman"/>
+                <w:bCs/>
+                <w:sz w:val="20"/>
+                <w:szCs w:val="20"/>
+              </w:rPr>
+              <w:t xml:space="preserve">mails </w:t>
             </w:r>
             <w:r>
               <w:rPr>
@@ -1902,15 +2081,18 @@
                 <w:szCs w:val="20"/>
               </w:rPr>
             </w:pPr>
-            <w:r>
-              <w:rPr>
-                <w:rFonts w:ascii="Cambria" w:eastAsia="Times New Roman" w:hAnsi="Cambria" w:cs="Times New Roman"/>
-                <w:bCs/>
-                <w:sz w:val="20"/>
-                <w:szCs w:val="20"/>
-              </w:rPr>
-              <w:t>https://git.io/JfO6u</w:t>
-            </w:r>
+            <w:hyperlink r:id="rId12" w:history="1">
+              <w:r>
+                <w:rPr>
+                  <w:rStyle w:val="Hyperlink"/>
+                  <w:rFonts w:ascii="Cambria" w:eastAsia="Times New Roman" w:hAnsi="Cambria" w:cs="Times New Roman"/>
+                  <w:bCs/>
+                  <w:sz w:val="20"/>
+                  <w:szCs w:val="20"/>
+                </w:rPr>
+                <w:t>https://git.io/JfO6u</w:t>
+              </w:r>
+            </w:hyperlink>
           </w:p>
         </w:tc>
       </w:tr>
@@ -2021,15 +2203,18 @@
                 <w:szCs w:val="20"/>
               </w:rPr>
             </w:pPr>
-            <w:r>
-              <w:rPr>
-                <w:rFonts w:ascii="Cambria" w:eastAsia="Times New Roman" w:hAnsi="Cambria" w:cs="Times New Roman"/>
-                <w:bCs/>
-                <w:sz w:val="20"/>
-                <w:szCs w:val="20"/>
-              </w:rPr>
-              <w:t>https://git.io/JfO6a</w:t>
-            </w:r>
+            <w:hyperlink r:id="rId13" w:history="1">
+              <w:r>
+                <w:rPr>
+                  <w:rStyle w:val="Hyperlink"/>
+                  <w:rFonts w:ascii="Cambria" w:eastAsia="Times New Roman" w:hAnsi="Cambria" w:cs="Times New Roman"/>
+                  <w:bCs/>
+                  <w:sz w:val="20"/>
+                  <w:szCs w:val="20"/>
+                </w:rPr>
+                <w:t>https://git.io/JfO6a</w:t>
+              </w:r>
+            </w:hyperlink>
           </w:p>
         </w:tc>
       </w:tr>
@@ -2172,15 +2357,18 @@
                 <w:szCs w:val="20"/>
               </w:rPr>
             </w:pPr>
-            <w:r>
-              <w:rPr>
-                <w:rFonts w:ascii="Cambria" w:eastAsia="Times New Roman" w:hAnsi="Cambria" w:cs="Times New Roman"/>
-                <w:bCs/>
-                <w:sz w:val="20"/>
-                <w:szCs w:val="20"/>
-              </w:rPr>
-              <w:t>https://git.io/JfO6z</w:t>
-            </w:r>
+            <w:hyperlink r:id="rId14" w:history="1">
+              <w:r>
+                <w:rPr>
+                  <w:rStyle w:val="Hyperlink"/>
+                  <w:rFonts w:ascii="Cambria" w:eastAsia="Times New Roman" w:hAnsi="Cambria" w:cs="Times New Roman"/>
+                  <w:bCs/>
+                  <w:sz w:val="20"/>
+                  <w:szCs w:val="20"/>
+                </w:rPr>
+                <w:t>https://git.io/JfO6z</w:t>
+              </w:r>
+            </w:hyperlink>
           </w:p>
         </w:tc>
       </w:tr>
@@ -2300,15 +2488,18 @@
                 <w:szCs w:val="20"/>
               </w:rPr>
             </w:pPr>
-            <w:r>
-              <w:rPr>
-                <w:rFonts w:ascii="Cambria" w:eastAsia="Times New Roman" w:hAnsi="Cambria" w:cs="Times New Roman"/>
-                <w:bCs/>
-                <w:sz w:val="20"/>
-                <w:szCs w:val="20"/>
-              </w:rPr>
-              <w:t>https://git.io/JfO62</w:t>
-            </w:r>
+            <w:hyperlink r:id="rId15" w:history="1">
+              <w:r>
+                <w:rPr>
+                  <w:rStyle w:val="Hyperlink"/>
+                  <w:rFonts w:ascii="Cambria" w:eastAsia="Times New Roman" w:hAnsi="Cambria" w:cs="Times New Roman"/>
+                  <w:bCs/>
+                  <w:sz w:val="20"/>
+                  <w:szCs w:val="20"/>
+                </w:rPr>
+                <w:t>https://git.io/JfO62</w:t>
+              </w:r>
+            </w:hyperlink>
           </w:p>
         </w:tc>
       </w:tr>
@@ -2375,8 +2566,8 @@
               <w:rPr>
                 <w:rFonts w:ascii="Cambria" w:eastAsia="Times New Roman" w:hAnsi="Cambria" w:cs="Times New Roman"/>
                 <w:bCs/>
-                <w:sz w:val="21"/>
-                <w:szCs w:val="21"/>
+                <w:sz w:val="20"/>
+                <w:szCs w:val="20"/>
               </w:rPr>
               <w:t>A system to predict if a region is a drought-prone area using its climatic parameters from APIs</w:t>
             </w:r>
@@ -2399,15 +2590,18 @@
                 <w:szCs w:val="20"/>
               </w:rPr>
             </w:pPr>
-            <w:r>
-              <w:rPr>
-                <w:rFonts w:ascii="Cambria" w:eastAsia="Times New Roman" w:hAnsi="Cambria" w:cs="Times New Roman"/>
-                <w:bCs/>
-                <w:sz w:val="20"/>
-                <w:szCs w:val="20"/>
-              </w:rPr>
-              <w:t>https://git.io/JfO6V</w:t>
-            </w:r>
+            <w:hyperlink r:id="rId16" w:history="1">
+              <w:r>
+                <w:rPr>
+                  <w:rStyle w:val="Hyperlink"/>
+                  <w:rFonts w:ascii="Cambria" w:eastAsia="Times New Roman" w:hAnsi="Cambria" w:cs="Times New Roman"/>
+                  <w:bCs/>
+                  <w:sz w:val="20"/>
+                  <w:szCs w:val="20"/>
+                </w:rPr>
+                <w:t>https://git.io/JfO6V</w:t>
+              </w:r>
+            </w:hyperlink>
           </w:p>
         </w:tc>
       </w:tr>
@@ -2959,18 +3153,7 @@
           <w:szCs w:val="21"/>
           <w:u w:val="single"/>
         </w:rPr>
-        <w:t>RESEARCH</w:t>
-      </w:r>
-      <w:r>
-        <w:rPr>
-          <w:rFonts w:ascii="Cambria" w:eastAsia="Times New Roman" w:hAnsi="Cambria" w:cs="Times New Roman"/>
-          <w:b/>
-          <w:bCs/>
-          <w:sz w:val="21"/>
-          <w:szCs w:val="21"/>
-          <w:u w:val="single"/>
-        </w:rPr>
-        <w:t xml:space="preserve"> EXPERIENCE</w:t>
+        <w:t>RESEARCH EXPERIENCE</w:t>
       </w:r>
     </w:p>
     <w:p>
@@ -3003,33 +3186,15 @@
           <w:sz w:val="21"/>
           <w:szCs w:val="21"/>
         </w:rPr>
-        <w:t>Electricity Consumption and Home Automation</w:t>
-      </w:r>
-      <w:r>
-        <w:rPr>
-          <w:rFonts w:ascii="Cambria" w:eastAsia="Times New Roman" w:hAnsi="Cambria" w:cs="Times New Roman"/>
-          <w:b/>
-          <w:bCs/>
-          <w:sz w:val="21"/>
-          <w:szCs w:val="21"/>
-        </w:rPr>
-        <w:t xml:space="preserve"> </w:t>
-      </w:r>
-      <w:r>
-        <w:rPr>
-          <w:rFonts w:ascii="Cambria" w:eastAsia="Times New Roman" w:hAnsi="Cambria" w:cs="Times New Roman"/>
-          <w:sz w:val="21"/>
-          <w:szCs w:val="21"/>
-        </w:rPr>
-        <w:t xml:space="preserve">under Prof. </w:t>
-      </w:r>
-      <w:r>
-        <w:rPr>
-          <w:rFonts w:ascii="Cambria" w:eastAsia="Times New Roman" w:hAnsi="Cambria" w:cs="Times New Roman"/>
-          <w:sz w:val="21"/>
-          <w:szCs w:val="21"/>
-        </w:rPr>
-        <w:t xml:space="preserve">Dr. Mrs. </w:t>
+        <w:t xml:space="preserve">Electricity Consumption and Home Automation </w:t>
+      </w:r>
+      <w:r>
+        <w:rPr>
+          <w:rFonts w:ascii="Cambria" w:eastAsia="Times New Roman" w:hAnsi="Cambria" w:cs="Times New Roman"/>
+          <w:sz w:val="21"/>
+          <w:szCs w:val="21"/>
+        </w:rPr>
+        <w:t xml:space="preserve">under Prof. Dr. Mrs. </w:t>
       </w:r>
       <w:proofErr w:type="spellStart"/>
       <w:r>
@@ -3236,7 +3401,7 @@
         </w:rPr>
         <w:t xml:space="preserve">at </w:t>
       </w:r>
-      <w:hyperlink r:id="rId9" w:history="1">
+      <w:hyperlink r:id="rId17" w:history="1">
         <w:r>
           <w:rPr>
             <w:rStyle w:val="Hyperlink"/>
@@ -3449,43 +3614,7 @@
           <w:sz w:val="21"/>
           <w:szCs w:val="21"/>
         </w:rPr>
-        <w:t xml:space="preserve">Performed a comparative study of </w:t>
-      </w:r>
-      <w:r>
-        <w:rPr>
-          <w:rFonts w:ascii="Cambria" w:eastAsia="Times New Roman" w:hAnsi="Cambria" w:cs="Times New Roman"/>
-          <w:bCs/>
-          <w:sz w:val="21"/>
-          <w:szCs w:val="21"/>
-        </w:rPr>
-        <w:t>classification</w:t>
-      </w:r>
-      <w:r>
-        <w:rPr>
-          <w:rFonts w:ascii="Cambria" w:eastAsia="Times New Roman" w:hAnsi="Cambria" w:cs="Times New Roman"/>
-          <w:bCs/>
-          <w:sz w:val="21"/>
-          <w:szCs w:val="21"/>
-        </w:rPr>
-        <w:t xml:space="preserve"> algorithms to determine the most optimal for </w:t>
-      </w:r>
-      <w:r>
-        <w:rPr>
-          <w:rFonts w:ascii="Cambria" w:eastAsia="Times New Roman" w:hAnsi="Cambria" w:cs="Times New Roman"/>
-          <w:bCs/>
-          <w:sz w:val="21"/>
-          <w:szCs w:val="21"/>
-        </w:rPr>
-        <w:t>our</w:t>
-      </w:r>
-      <w:r>
-        <w:rPr>
-          <w:rFonts w:ascii="Cambria" w:eastAsia="Times New Roman" w:hAnsi="Cambria" w:cs="Times New Roman"/>
-          <w:bCs/>
-          <w:sz w:val="21"/>
-          <w:szCs w:val="21"/>
-        </w:rPr>
-        <w:t xml:space="preserve"> use case</w:t>
+        <w:t>Performed a comparative study of classification algorithms to determine the most optimal for our use case</w:t>
       </w:r>
     </w:p>
     <w:p>
@@ -3536,7 +3665,7 @@
         </w:rPr>
         <w:t xml:space="preserve">at </w:t>
       </w:r>
-      <w:hyperlink r:id="rId10" w:history="1">
+      <w:hyperlink r:id="rId18" w:history="1">
         <w:r>
           <w:rPr>
             <w:rStyle w:val="Hyperlink"/>
@@ -3598,29 +3727,7 @@
           <w:szCs w:val="21"/>
           <w:u w:val="single"/>
         </w:rPr>
-        <w:t>GRANTS</w:t>
-      </w:r>
-      <w:r>
-        <w:rPr>
-          <w:rFonts w:ascii="Cambria" w:eastAsia="Times New Roman" w:hAnsi="Cambria" w:cs="Times New Roman"/>
-          <w:b/>
-          <w:bCs/>
-          <w:sz w:val="21"/>
-          <w:szCs w:val="21"/>
-          <w:u w:val="single"/>
-        </w:rPr>
-        <w:t xml:space="preserve"> </w:t>
-      </w:r>
-      <w:r>
-        <w:rPr>
-          <w:rFonts w:ascii="Cambria" w:eastAsia="Times New Roman" w:hAnsi="Cambria" w:cs="Times New Roman"/>
-          <w:b/>
-          <w:bCs/>
-          <w:sz w:val="21"/>
-          <w:szCs w:val="21"/>
-          <w:u w:val="single"/>
-        </w:rPr>
-        <w:t>RECEIVED</w:t>
+        <w:t>GRANTS RECEIVED</w:t>
       </w:r>
     </w:p>
     <w:p>
@@ -3685,16 +3792,7 @@
           <w:sz w:val="21"/>
           <w:szCs w:val="21"/>
         </w:rPr>
-        <w:t xml:space="preserve"> </w:t>
-      </w:r>
-      <w:r>
-        <w:rPr>
-          <w:rFonts w:ascii="Cambria" w:eastAsia="Times New Roman" w:hAnsi="Cambria" w:cs="Times New Roman"/>
-          <w:bCs/>
-          <w:sz w:val="21"/>
-          <w:szCs w:val="21"/>
-        </w:rPr>
-        <w:t xml:space="preserve">worth </w:t>
+        <w:t xml:space="preserve"> worth </w:t>
       </w:r>
       <w:r>
         <w:rPr>
@@ -3804,16 +3902,7 @@
           <w:sz w:val="21"/>
           <w:szCs w:val="21"/>
         </w:rPr>
-        <w:t xml:space="preserve"> awarded by </w:t>
-      </w:r>
-      <w:r>
-        <w:rPr>
-          <w:rFonts w:ascii="Cambria" w:eastAsia="Times New Roman" w:hAnsi="Cambria" w:cs="Times New Roman"/>
-          <w:bCs/>
-          <w:sz w:val="21"/>
-          <w:szCs w:val="21"/>
-        </w:rPr>
-        <w:t xml:space="preserve">the </w:t>
+        <w:t xml:space="preserve"> awarded by the </w:t>
       </w:r>
       <w:r>
         <w:rPr>

</xml_diff>

<commit_message>
Updated Resume - Added GraphQL project - Modified technical skills
</commit_message>
<xml_diff>
--- a/SamujjwaalDey.docx
+++ b/SamujjwaalDey.docx
@@ -89,14 +89,12 @@
                 <w:rFonts w:ascii="Cambria" w:hAnsi="Cambria" w:cs="Times New Roman"/>
               </w:rPr>
             </w:pPr>
-            <w:proofErr w:type="gramStart"/>
             <w:r>
               <w:rPr>
                 <w:rFonts w:ascii="Cambria" w:hAnsi="Cambria" w:cs="Times New Roman"/>
               </w:rPr>
               <w:t>E-mail :</w:t>
             </w:r>
-            <w:proofErr w:type="gramEnd"/>
             <w:r>
               <w:rPr>
                 <w:rFonts w:ascii="Cambria" w:hAnsi="Cambria" w:cs="Times New Roman"/>
@@ -992,7 +990,16 @@
                 <w:sz w:val="21"/>
                 <w:szCs w:val="21"/>
               </w:rPr>
-              <w:t xml:space="preserve">andas, </w:t>
+              <w:t>andas,</w:t>
+            </w:r>
+            <w:r>
+              <w:rPr>
+                <w:rFonts w:ascii="Cambria" w:hAnsi="Cambria"/>
+                <w:bCs/>
+                <w:sz w:val="21"/>
+                <w:szCs w:val="21"/>
+              </w:rPr>
+              <w:t xml:space="preserve"> </w:t>
             </w:r>
             <w:proofErr w:type="spellStart"/>
             <w:r>
@@ -1002,7 +1009,7 @@
                 <w:sz w:val="21"/>
                 <w:szCs w:val="21"/>
               </w:rPr>
-              <w:t>nltk</w:t>
+              <w:t>BeautifulSoup</w:t>
             </w:r>
             <w:proofErr w:type="spellEnd"/>
             <w:r>
@@ -1031,7 +1038,7 @@
                 <w:sz w:val="21"/>
                 <w:szCs w:val="21"/>
               </w:rPr>
-              <w:t>BeautifulSoup</w:t>
+              <w:t>sklearn</w:t>
             </w:r>
             <w:proofErr w:type="spellEnd"/>
             <w:r>
@@ -1060,7 +1067,7 @@
                 <w:sz w:val="21"/>
                 <w:szCs w:val="21"/>
               </w:rPr>
-              <w:t>sklearn</w:t>
+              <w:t>Tkinter</w:t>
             </w:r>
             <w:proofErr w:type="spellEnd"/>
             <w:r>
@@ -1081,88 +1088,48 @@
               </w:rPr>
               <w:t xml:space="preserve"> </w:t>
             </w:r>
-            <w:proofErr w:type="spellStart"/>
             <w:r>
               <w:rPr>
                 <w:rFonts w:ascii="Cambria" w:hAnsi="Cambria"/>
-                <w:bCs/>
-                <w:sz w:val="21"/>
-                <w:szCs w:val="21"/>
-              </w:rPr>
-              <w:t>Tkinter</w:t>
-            </w:r>
-            <w:proofErr w:type="spellEnd"/>
+                <w:sz w:val="21"/>
+                <w:szCs w:val="21"/>
+              </w:rPr>
+              <w:t xml:space="preserve">D3.js, Three.js, SQL, </w:t>
+            </w:r>
             <w:r>
               <w:rPr>
                 <w:rFonts w:ascii="Cambria" w:hAnsi="Cambria"/>
-                <w:bCs/>
-                <w:sz w:val="21"/>
-                <w:szCs w:val="21"/>
-              </w:rPr>
-              <w:t>,</w:t>
+                <w:sz w:val="21"/>
+                <w:szCs w:val="21"/>
+              </w:rPr>
+              <w:t>Git</w:t>
             </w:r>
             <w:r>
               <w:rPr>
                 <w:rFonts w:ascii="Cambria" w:hAnsi="Cambria"/>
-                <w:bCs/>
-                <w:sz w:val="21"/>
-                <w:szCs w:val="21"/>
-              </w:rPr>
-              <w:t xml:space="preserve"> matplotlib, </w:t>
+                <w:sz w:val="21"/>
+                <w:szCs w:val="21"/>
+              </w:rPr>
+              <w:t xml:space="preserve">, </w:t>
             </w:r>
             <w:r>
               <w:rPr>
                 <w:rFonts w:ascii="Cambria" w:hAnsi="Cambria"/>
-                <w:sz w:val="21"/>
-                <w:szCs w:val="21"/>
-              </w:rPr>
-              <w:t xml:space="preserve">D3.js, Three.js, MySQL, </w:t>
+                <w:bCs/>
+                <w:sz w:val="21"/>
+                <w:szCs w:val="21"/>
+              </w:rPr>
+              <w:t>Azure ML Studio</w:t>
             </w:r>
             <w:r>
               <w:rPr>
                 <w:rFonts w:ascii="Cambria" w:hAnsi="Cambria"/>
-                <w:sz w:val="21"/>
-                <w:szCs w:val="21"/>
-              </w:rPr>
-              <w:t>Git</w:t>
-            </w:r>
-            <w:r>
-              <w:rPr>
-                <w:rFonts w:ascii="Cambria" w:hAnsi="Cambria"/>
-                <w:sz w:val="21"/>
-                <w:szCs w:val="21"/>
-              </w:rPr>
-              <w:t xml:space="preserve">, </w:t>
-            </w:r>
-            <w:r>
-              <w:rPr>
-                <w:rFonts w:ascii="Cambria" w:hAnsi="Cambria"/>
-                <w:bCs/>
-                <w:sz w:val="21"/>
-                <w:szCs w:val="21"/>
-              </w:rPr>
-              <w:t>Azure ML Studio</w:t>
-            </w:r>
-            <w:r>
-              <w:rPr>
-                <w:rFonts w:ascii="Cambria" w:hAnsi="Cambria"/>
-                <w:bCs/>
-                <w:sz w:val="21"/>
-                <w:szCs w:val="21"/>
-              </w:rPr>
-              <w:t xml:space="preserve">, </w:t>
-            </w:r>
-            <w:proofErr w:type="spellStart"/>
-            <w:r>
-              <w:rPr>
-                <w:rFonts w:ascii="Cambria" w:hAnsi="Cambria"/>
-                <w:bCs/>
-                <w:sz w:val="21"/>
-                <w:szCs w:val="21"/>
-              </w:rPr>
-              <w:t>Jupyter</w:t>
-            </w:r>
-            <w:proofErr w:type="spellEnd"/>
+                <w:bCs/>
+                <w:sz w:val="21"/>
+                <w:szCs w:val="21"/>
+              </w:rPr>
+              <w:t>, Jupyter</w:t>
+            </w:r>
           </w:p>
         </w:tc>
       </w:tr>
@@ -1225,7 +1192,7 @@
                 <w:sz w:val="21"/>
                 <w:szCs w:val="21"/>
               </w:rPr>
-              <w:t>C++,</w:t>
+              <w:t xml:space="preserve">C++, </w:t>
             </w:r>
             <w:r>
               <w:rPr>
@@ -1233,6 +1200,46 @@
                 <w:sz w:val="21"/>
                 <w:szCs w:val="21"/>
               </w:rPr>
+              <w:t>R,</w:t>
+            </w:r>
+            <w:r>
+              <w:rPr>
+                <w:rFonts w:ascii="Cambria" w:hAnsi="Cambria"/>
+                <w:sz w:val="21"/>
+                <w:szCs w:val="21"/>
+              </w:rPr>
+              <w:t xml:space="preserve"> Octave, </w:t>
+            </w:r>
+            <w:r>
+              <w:rPr>
+                <w:rFonts w:ascii="Cambria" w:hAnsi="Cambria"/>
+                <w:sz w:val="21"/>
+                <w:szCs w:val="21"/>
+              </w:rPr>
+              <w:t>Scala,</w:t>
+            </w:r>
+            <w:r>
+              <w:rPr>
+                <w:rFonts w:ascii="Cambria" w:hAnsi="Cambria"/>
+                <w:sz w:val="21"/>
+                <w:szCs w:val="21"/>
+              </w:rPr>
+              <w:t xml:space="preserve"> PHP,</w:t>
+            </w:r>
+            <w:r>
+              <w:rPr>
+                <w:rFonts w:ascii="Cambria" w:hAnsi="Cambria"/>
+                <w:sz w:val="21"/>
+                <w:szCs w:val="21"/>
+              </w:rPr>
+              <w:t xml:space="preserve"> Bootstrap,</w:t>
+            </w:r>
+            <w:r>
+              <w:rPr>
+                <w:rFonts w:ascii="Cambria" w:hAnsi="Cambria"/>
+                <w:sz w:val="21"/>
+                <w:szCs w:val="21"/>
+              </w:rPr>
               <w:t xml:space="preserve"> </w:t>
             </w:r>
             <w:r>
@@ -1241,23 +1248,41 @@
                 <w:sz w:val="21"/>
                 <w:szCs w:val="21"/>
               </w:rPr>
-              <w:t>R, PHP, Scala,</w:t>
-            </w:r>
+              <w:t xml:space="preserve">JSON, </w:t>
+            </w:r>
+            <w:proofErr w:type="spellStart"/>
             <w:r>
               <w:rPr>
                 <w:rFonts w:ascii="Cambria" w:hAnsi="Cambria"/>
                 <w:sz w:val="21"/>
                 <w:szCs w:val="21"/>
               </w:rPr>
-              <w:t xml:space="preserve"> Bootstrap,</w:t>
-            </w:r>
+              <w:t>PowerBI</w:t>
+            </w:r>
+            <w:proofErr w:type="spellEnd"/>
             <w:r>
               <w:rPr>
                 <w:rFonts w:ascii="Cambria" w:hAnsi="Cambria"/>
                 <w:sz w:val="21"/>
                 <w:szCs w:val="21"/>
               </w:rPr>
-              <w:t xml:space="preserve"> LabVIEW</w:t>
+              <w:t xml:space="preserve">, </w:t>
+            </w:r>
+            <w:r>
+              <w:rPr>
+                <w:rFonts w:ascii="Cambria" w:hAnsi="Cambria"/>
+                <w:sz w:val="21"/>
+                <w:szCs w:val="21"/>
+              </w:rPr>
+              <w:t>LabVIEW</w:t>
+            </w:r>
+            <w:r>
+              <w:rPr>
+                <w:rFonts w:ascii="Cambria" w:hAnsi="Cambria"/>
+                <w:sz w:val="21"/>
+                <w:szCs w:val="21"/>
+              </w:rPr>
+              <w:t>, OpenCV, Flask, Shiny, Android</w:t>
             </w:r>
           </w:p>
         </w:tc>
@@ -1333,11 +1358,22 @@
               <w:spacing w:before="9"/>
               <w:rPr>
                 <w:rFonts w:ascii="Cambria" w:eastAsia="Times New Roman" w:hAnsi="Cambria" w:cs="Times New Roman"/>
+                <w:bCs/>
+                <w:sz w:val="21"/>
+                <w:szCs w:val="21"/>
+              </w:rPr>
+            </w:pPr>
+            <w:proofErr w:type="spellStart"/>
+            <w:r>
+              <w:rPr>
+                <w:rFonts w:ascii="Cambria" w:eastAsia="Times New Roman" w:hAnsi="Cambria" w:cs="Times New Roman"/>
                 <w:b/>
                 <w:sz w:val="21"/>
                 <w:szCs w:val="21"/>
               </w:rPr>
-            </w:pPr>
+              <w:t>Typesafe</w:t>
+            </w:r>
+            <w:proofErr w:type="spellEnd"/>
             <w:r>
               <w:rPr>
                 <w:rFonts w:ascii="Cambria" w:eastAsia="Times New Roman" w:hAnsi="Cambria" w:cs="Times New Roman"/>
@@ -1345,8 +1381,9 @@
                 <w:sz w:val="21"/>
                 <w:szCs w:val="21"/>
               </w:rPr>
-              <w:t xml:space="preserve">Web Search Engine </w:t>
-            </w:r>
+              <w:t xml:space="preserve"> </w:t>
+            </w:r>
+            <w:proofErr w:type="spellStart"/>
             <w:r>
               <w:rPr>
                 <w:rFonts w:ascii="Cambria" w:eastAsia="Times New Roman" w:hAnsi="Cambria" w:cs="Times New Roman"/>
@@ -1354,8 +1391,9 @@
                 <w:sz w:val="21"/>
                 <w:szCs w:val="21"/>
               </w:rPr>
-              <w:t>on UIC Domain</w:t>
-            </w:r>
+              <w:t>Github</w:t>
+            </w:r>
+            <w:proofErr w:type="spellEnd"/>
             <w:r>
               <w:rPr>
                 <w:rFonts w:ascii="Cambria" w:eastAsia="Times New Roman" w:hAnsi="Cambria" w:cs="Times New Roman"/>
@@ -1363,6 +1401,15 @@
                 <w:sz w:val="21"/>
                 <w:szCs w:val="21"/>
               </w:rPr>
+              <w:t xml:space="preserve"> GraphQL Frontend</w:t>
+            </w:r>
+            <w:r>
+              <w:rPr>
+                <w:rFonts w:ascii="Cambria" w:eastAsia="Times New Roman" w:hAnsi="Cambria" w:cs="Times New Roman"/>
+                <w:b/>
+                <w:sz w:val="21"/>
+                <w:szCs w:val="21"/>
+              </w:rPr>
               <w:t xml:space="preserve"> </w:t>
             </w:r>
             <w:r>
@@ -1372,7 +1419,7 @@
                 <w:sz w:val="21"/>
                 <w:szCs w:val="21"/>
               </w:rPr>
-              <w:t xml:space="preserve">(Python, </w:t>
+              <w:t xml:space="preserve">(Scala, GraphQL, </w:t>
             </w:r>
             <w:proofErr w:type="spellStart"/>
             <w:r>
@@ -1382,36 +1429,7 @@
                 <w:sz w:val="21"/>
                 <w:szCs w:val="21"/>
               </w:rPr>
-              <w:t>nltk</w:t>
-            </w:r>
-            <w:proofErr w:type="spellEnd"/>
-            <w:r>
-              <w:rPr>
-                <w:rFonts w:ascii="Cambria" w:eastAsia="Times New Roman" w:hAnsi="Cambria" w:cs="Times New Roman"/>
-                <w:bCs/>
-                <w:sz w:val="21"/>
-                <w:szCs w:val="21"/>
-              </w:rPr>
-              <w:t xml:space="preserve">, </w:t>
-            </w:r>
-            <w:r>
-              <w:rPr>
-                <w:rFonts w:ascii="Cambria" w:eastAsia="Times New Roman" w:hAnsi="Cambria" w:cs="Times New Roman"/>
-                <w:bCs/>
-                <w:sz w:val="21"/>
-                <w:szCs w:val="21"/>
-              </w:rPr>
-              <w:t xml:space="preserve">beautifulsoup4, </w:t>
-            </w:r>
-            <w:proofErr w:type="spellStart"/>
-            <w:r>
-              <w:rPr>
-                <w:rFonts w:ascii="Cambria" w:eastAsia="Times New Roman" w:hAnsi="Cambria" w:cs="Times New Roman"/>
-                <w:bCs/>
-                <w:sz w:val="21"/>
-                <w:szCs w:val="21"/>
-              </w:rPr>
-              <w:t>Jupyter</w:t>
+              <w:t>sbt</w:t>
             </w:r>
             <w:proofErr w:type="spellEnd"/>
             <w:r>
@@ -1432,20 +1450,11 @@
               <w:spacing w:before="9"/>
               <w:rPr>
                 <w:rFonts w:ascii="Cambria" w:eastAsia="Times New Roman" w:hAnsi="Cambria" w:cs="Times New Roman"/>
-                <w:b/>
-                <w:sz w:val="21"/>
-                <w:szCs w:val="21"/>
-              </w:rPr>
-            </w:pPr>
-            <w:r>
-              <w:rPr>
-                <w:rFonts w:ascii="Cambria" w:eastAsia="Times New Roman" w:hAnsi="Cambria" w:cs="Times New Roman"/>
                 <w:bCs/>
                 <w:sz w:val="20"/>
                 <w:szCs w:val="20"/>
               </w:rPr>
-              <w:t xml:space="preserve">Web search engine to retrieve most relevant webpages for </w:t>
-            </w:r>
+            </w:pPr>
             <w:r>
               <w:rPr>
                 <w:rFonts w:ascii="Cambria" w:eastAsia="Times New Roman" w:hAnsi="Cambria" w:cs="Times New Roman"/>
@@ -1453,7 +1462,7 @@
                 <w:sz w:val="20"/>
                 <w:szCs w:val="20"/>
               </w:rPr>
-              <w:t xml:space="preserve">a </w:t>
+              <w:t>A</w:t>
             </w:r>
             <w:r>
               <w:rPr>
@@ -1462,7 +1471,7 @@
                 <w:sz w:val="20"/>
                 <w:szCs w:val="20"/>
               </w:rPr>
-              <w:t>user search query</w:t>
+              <w:t xml:space="preserve"> type</w:t>
             </w:r>
             <w:r>
               <w:rPr>
@@ -1471,7 +1480,7 @@
                 <w:sz w:val="20"/>
                 <w:szCs w:val="20"/>
               </w:rPr>
-              <w:t>,</w:t>
+              <w:t>-</w:t>
             </w:r>
             <w:r>
               <w:rPr>
@@ -1480,7 +1489,7 @@
                 <w:sz w:val="20"/>
                 <w:szCs w:val="20"/>
               </w:rPr>
-              <w:t xml:space="preserve"> from </w:t>
+              <w:t>safe read-only frontend to build GitHub's GraphQL queries</w:t>
             </w:r>
             <w:r>
               <w:rPr>
@@ -1489,25 +1498,7 @@
                 <w:sz w:val="20"/>
                 <w:szCs w:val="20"/>
               </w:rPr>
-              <w:t>webpages</w:t>
-            </w:r>
-            <w:r>
-              <w:rPr>
-                <w:rFonts w:ascii="Cambria" w:eastAsia="Times New Roman" w:hAnsi="Cambria" w:cs="Times New Roman"/>
-                <w:bCs/>
-                <w:sz w:val="20"/>
-                <w:szCs w:val="20"/>
-              </w:rPr>
-              <w:t xml:space="preserve"> crawled on the UIC domain</w:t>
-            </w:r>
-            <w:r>
-              <w:rPr>
-                <w:rFonts w:ascii="Cambria" w:eastAsia="Times New Roman" w:hAnsi="Cambria" w:cs="Times New Roman"/>
-                <w:bCs/>
-                <w:sz w:val="20"/>
-                <w:szCs w:val="20"/>
-              </w:rPr>
-              <w:t xml:space="preserve"> </w:t>
+              <w:t>.</w:t>
             </w:r>
           </w:p>
         </w:tc>
@@ -1521,14 +1512,216 @@
                 <w:tab w:val="left" w:pos="3401"/>
               </w:tabs>
               <w:spacing w:before="9"/>
+            </w:pPr>
+            <w:hyperlink r:id="rId9" w:history="1">
+              <w:r>
+                <w:rPr>
+                  <w:rStyle w:val="Hyperlink"/>
+                </w:rPr>
+                <w:t>https://git.io/JJhpZ</w:t>
+              </w:r>
+            </w:hyperlink>
+          </w:p>
+        </w:tc>
+      </w:tr>
+      <w:tr>
+        <w:tc>
+          <w:tcPr>
+            <w:tcW w:w="8635" w:type="dxa"/>
+          </w:tcPr>
+          <w:p>
+            <w:pPr>
+              <w:tabs>
+                <w:tab w:val="left" w:pos="3401"/>
+              </w:tabs>
+              <w:spacing w:before="9"/>
+              <w:rPr>
+                <w:rFonts w:ascii="Cambria" w:eastAsia="Times New Roman" w:hAnsi="Cambria" w:cs="Times New Roman"/>
+                <w:b/>
+                <w:sz w:val="21"/>
+                <w:szCs w:val="21"/>
+              </w:rPr>
+            </w:pPr>
+            <w:r>
+              <w:rPr>
+                <w:rFonts w:ascii="Cambria" w:eastAsia="Times New Roman" w:hAnsi="Cambria" w:cs="Times New Roman"/>
+                <w:b/>
+                <w:sz w:val="21"/>
+                <w:szCs w:val="21"/>
+              </w:rPr>
+              <w:t xml:space="preserve">Web Search Engine </w:t>
+            </w:r>
+            <w:r>
+              <w:rPr>
+                <w:rFonts w:ascii="Cambria" w:eastAsia="Times New Roman" w:hAnsi="Cambria" w:cs="Times New Roman"/>
+                <w:b/>
+                <w:sz w:val="21"/>
+                <w:szCs w:val="21"/>
+              </w:rPr>
+              <w:t>on UIC Domain</w:t>
+            </w:r>
+            <w:r>
+              <w:rPr>
+                <w:rFonts w:ascii="Cambria" w:eastAsia="Times New Roman" w:hAnsi="Cambria" w:cs="Times New Roman"/>
+                <w:b/>
+                <w:sz w:val="21"/>
+                <w:szCs w:val="21"/>
+              </w:rPr>
+              <w:t xml:space="preserve"> </w:t>
+            </w:r>
+            <w:r>
+              <w:rPr>
+                <w:rFonts w:ascii="Cambria" w:eastAsia="Times New Roman" w:hAnsi="Cambria" w:cs="Times New Roman"/>
+                <w:bCs/>
+                <w:sz w:val="21"/>
+                <w:szCs w:val="21"/>
+              </w:rPr>
+              <w:t xml:space="preserve">(Python, </w:t>
+            </w:r>
+            <w:proofErr w:type="spellStart"/>
+            <w:r>
+              <w:rPr>
+                <w:rFonts w:ascii="Cambria" w:eastAsia="Times New Roman" w:hAnsi="Cambria" w:cs="Times New Roman"/>
+                <w:bCs/>
+                <w:sz w:val="21"/>
+                <w:szCs w:val="21"/>
+              </w:rPr>
+              <w:t>nltk</w:t>
+            </w:r>
+            <w:proofErr w:type="spellEnd"/>
+            <w:r>
+              <w:rPr>
+                <w:rFonts w:ascii="Cambria" w:eastAsia="Times New Roman" w:hAnsi="Cambria" w:cs="Times New Roman"/>
+                <w:bCs/>
+                <w:sz w:val="21"/>
+                <w:szCs w:val="21"/>
+              </w:rPr>
+              <w:t xml:space="preserve">, </w:t>
+            </w:r>
+            <w:r>
+              <w:rPr>
+                <w:rFonts w:ascii="Cambria" w:eastAsia="Times New Roman" w:hAnsi="Cambria" w:cs="Times New Roman"/>
+                <w:bCs/>
+                <w:sz w:val="21"/>
+                <w:szCs w:val="21"/>
+              </w:rPr>
+              <w:t xml:space="preserve">beautifulsoup4, </w:t>
+            </w:r>
+            <w:r>
+              <w:rPr>
+                <w:rFonts w:ascii="Cambria" w:eastAsia="Times New Roman" w:hAnsi="Cambria" w:cs="Times New Roman"/>
+                <w:bCs/>
+                <w:sz w:val="21"/>
+                <w:szCs w:val="21"/>
+              </w:rPr>
+              <w:t>Jupyter)</w:t>
+            </w:r>
+          </w:p>
+          <w:p>
+            <w:pPr>
+              <w:tabs>
+                <w:tab w:val="left" w:pos="3401"/>
+              </w:tabs>
+              <w:spacing w:before="9"/>
+              <w:rPr>
+                <w:rFonts w:ascii="Cambria" w:eastAsia="Times New Roman" w:hAnsi="Cambria" w:cs="Times New Roman"/>
+                <w:b/>
+                <w:sz w:val="21"/>
+                <w:szCs w:val="21"/>
+              </w:rPr>
+            </w:pPr>
+            <w:r>
               <w:rPr>
                 <w:rFonts w:ascii="Cambria" w:eastAsia="Times New Roman" w:hAnsi="Cambria" w:cs="Times New Roman"/>
                 <w:bCs/>
                 <w:sz w:val="20"/>
                 <w:szCs w:val="20"/>
               </w:rPr>
+              <w:t xml:space="preserve">Web search engine to retrieve most relevant webpages for </w:t>
+            </w:r>
+            <w:r>
+              <w:rPr>
+                <w:rFonts w:ascii="Cambria" w:eastAsia="Times New Roman" w:hAnsi="Cambria" w:cs="Times New Roman"/>
+                <w:bCs/>
+                <w:sz w:val="20"/>
+                <w:szCs w:val="20"/>
+              </w:rPr>
+              <w:t xml:space="preserve">a </w:t>
+            </w:r>
+            <w:r>
+              <w:rPr>
+                <w:rFonts w:ascii="Cambria" w:eastAsia="Times New Roman" w:hAnsi="Cambria" w:cs="Times New Roman"/>
+                <w:bCs/>
+                <w:sz w:val="20"/>
+                <w:szCs w:val="20"/>
+              </w:rPr>
+              <w:t>user search query</w:t>
+            </w:r>
+            <w:r>
+              <w:rPr>
+                <w:rFonts w:ascii="Cambria" w:eastAsia="Times New Roman" w:hAnsi="Cambria" w:cs="Times New Roman"/>
+                <w:bCs/>
+                <w:sz w:val="20"/>
+                <w:szCs w:val="20"/>
+              </w:rPr>
+              <w:t>,</w:t>
+            </w:r>
+            <w:r>
+              <w:rPr>
+                <w:rFonts w:ascii="Cambria" w:eastAsia="Times New Roman" w:hAnsi="Cambria" w:cs="Times New Roman"/>
+                <w:bCs/>
+                <w:sz w:val="20"/>
+                <w:szCs w:val="20"/>
+              </w:rPr>
+              <w:t xml:space="preserve"> from </w:t>
+            </w:r>
+            <w:r>
+              <w:rPr>
+                <w:rFonts w:ascii="Cambria" w:eastAsia="Times New Roman" w:hAnsi="Cambria" w:cs="Times New Roman"/>
+                <w:bCs/>
+                <w:sz w:val="20"/>
+                <w:szCs w:val="20"/>
+              </w:rPr>
+              <w:t>webpages</w:t>
+            </w:r>
+            <w:r>
+              <w:rPr>
+                <w:rFonts w:ascii="Cambria" w:eastAsia="Times New Roman" w:hAnsi="Cambria" w:cs="Times New Roman"/>
+                <w:bCs/>
+                <w:sz w:val="20"/>
+                <w:szCs w:val="20"/>
+              </w:rPr>
+              <w:t xml:space="preserve"> crawled on the UIC domain</w:t>
+            </w:r>
+            <w:r>
+              <w:rPr>
+                <w:rFonts w:ascii="Cambria" w:eastAsia="Times New Roman" w:hAnsi="Cambria" w:cs="Times New Roman"/>
+                <w:bCs/>
+                <w:sz w:val="20"/>
+                <w:szCs w:val="20"/>
+              </w:rPr>
+              <w:t xml:space="preserve"> </w:t>
+            </w:r>
+          </w:p>
+        </w:tc>
+        <w:tc>
+          <w:tcPr>
+            <w:tcW w:w="2155" w:type="dxa"/>
+          </w:tcPr>
+          <w:p>
+            <w:pPr>
+              <w:tabs>
+                <w:tab w:val="left" w:pos="3401"/>
+              </w:tabs>
+              <w:spacing w:before="9"/>
+              <w:rPr>
+                <w:rFonts w:ascii="Cambria" w:eastAsia="Times New Roman" w:hAnsi="Cambria" w:cs="Times New Roman"/>
+                <w:bCs/>
+                <w:sz w:val="20"/>
+                <w:szCs w:val="20"/>
+              </w:rPr>
             </w:pPr>
-            <w:hyperlink r:id="rId9" w:history="1">
+            <w:hyperlink r:id="rId10" w:history="1">
               <w:r>
                 <w:rPr>
                   <w:rStyle w:val="Hyperlink"/>
@@ -1659,7 +1852,7 @@
                 <w:szCs w:val="20"/>
               </w:rPr>
             </w:pPr>
-            <w:hyperlink r:id="rId10" w:history="1">
+            <w:hyperlink r:id="rId11" w:history="1">
               <w:r>
                 <w:rPr>
                   <w:rStyle w:val="Hyperlink"/>
@@ -1773,27 +1966,7 @@
                 <w:sz w:val="21"/>
                 <w:szCs w:val="21"/>
               </w:rPr>
-              <w:t xml:space="preserve">, </w:t>
-            </w:r>
-            <w:proofErr w:type="spellStart"/>
-            <w:r>
-              <w:rPr>
-                <w:rFonts w:ascii="Cambria" w:eastAsia="Times New Roman" w:hAnsi="Cambria" w:cs="Times New Roman"/>
-                <w:bCs/>
-                <w:sz w:val="21"/>
-                <w:szCs w:val="21"/>
-              </w:rPr>
-              <w:t>Jupyter</w:t>
-            </w:r>
-            <w:proofErr w:type="spellEnd"/>
-            <w:r>
-              <w:rPr>
-                <w:rFonts w:ascii="Cambria" w:eastAsia="Times New Roman" w:hAnsi="Cambria" w:cs="Times New Roman"/>
-                <w:bCs/>
-                <w:sz w:val="21"/>
-                <w:szCs w:val="21"/>
-              </w:rPr>
-              <w:t>)</w:t>
+              <w:t>, Jupyter)</w:t>
             </w:r>
           </w:p>
           <w:p>
@@ -1873,7 +2046,7 @@
                 <w:szCs w:val="20"/>
               </w:rPr>
             </w:pPr>
-            <w:hyperlink r:id="rId11" w:history="1">
+            <w:hyperlink r:id="rId12" w:history="1">
               <w:r>
                 <w:rPr>
                   <w:rStyle w:val="Hyperlink"/>
@@ -1981,27 +2154,7 @@
                 <w:sz w:val="21"/>
                 <w:szCs w:val="21"/>
               </w:rPr>
-              <w:t xml:space="preserve">matplotlib, </w:t>
-            </w:r>
-            <w:proofErr w:type="spellStart"/>
-            <w:r>
-              <w:rPr>
-                <w:rFonts w:ascii="Cambria" w:eastAsia="Times New Roman" w:hAnsi="Cambria" w:cs="Times New Roman"/>
-                <w:bCs/>
-                <w:sz w:val="21"/>
-                <w:szCs w:val="21"/>
-              </w:rPr>
-              <w:t>Jupyter</w:t>
-            </w:r>
-            <w:proofErr w:type="spellEnd"/>
-            <w:r>
-              <w:rPr>
-                <w:rFonts w:ascii="Cambria" w:eastAsia="Times New Roman" w:hAnsi="Cambria" w:cs="Times New Roman"/>
-                <w:bCs/>
-                <w:sz w:val="21"/>
-                <w:szCs w:val="21"/>
-              </w:rPr>
-              <w:t>)</w:t>
+              <w:t>matplotlib, Jupyter)</w:t>
             </w:r>
           </w:p>
           <w:p>
@@ -2081,7 +2234,7 @@
                 <w:szCs w:val="20"/>
               </w:rPr>
             </w:pPr>
-            <w:hyperlink r:id="rId12" w:history="1">
+            <w:hyperlink r:id="rId13" w:history="1">
               <w:r>
                 <w:rPr>
                   <w:rStyle w:val="Hyperlink"/>
@@ -2203,7 +2356,7 @@
                 <w:szCs w:val="20"/>
               </w:rPr>
             </w:pPr>
-            <w:hyperlink r:id="rId13" w:history="1">
+            <w:hyperlink r:id="rId14" w:history="1">
               <w:r>
                 <w:rPr>
                   <w:rStyle w:val="Hyperlink"/>
@@ -2293,27 +2446,7 @@
                 <w:sz w:val="21"/>
                 <w:szCs w:val="21"/>
               </w:rPr>
-              <w:t xml:space="preserve">matplotlib, </w:t>
-            </w:r>
-            <w:proofErr w:type="spellStart"/>
-            <w:r>
-              <w:rPr>
-                <w:rFonts w:ascii="Cambria" w:eastAsia="Times New Roman" w:hAnsi="Cambria" w:cs="Times New Roman"/>
-                <w:bCs/>
-                <w:sz w:val="21"/>
-                <w:szCs w:val="21"/>
-              </w:rPr>
-              <w:t>Jupyter</w:t>
-            </w:r>
-            <w:proofErr w:type="spellEnd"/>
-            <w:r>
-              <w:rPr>
-                <w:rFonts w:ascii="Cambria" w:eastAsia="Times New Roman" w:hAnsi="Cambria" w:cs="Times New Roman"/>
-                <w:bCs/>
-                <w:sz w:val="21"/>
-                <w:szCs w:val="21"/>
-              </w:rPr>
-              <w:t>)</w:t>
+              <w:t>matplotlib, Jupyter)</w:t>
             </w:r>
           </w:p>
           <w:p>
@@ -2357,7 +2490,7 @@
                 <w:szCs w:val="20"/>
               </w:rPr>
             </w:pPr>
-            <w:hyperlink r:id="rId14" w:history="1">
+            <w:hyperlink r:id="rId15" w:history="1">
               <w:r>
                 <w:rPr>
                   <w:rStyle w:val="Hyperlink"/>
@@ -2488,7 +2621,7 @@
                 <w:szCs w:val="20"/>
               </w:rPr>
             </w:pPr>
-            <w:hyperlink r:id="rId15" w:history="1">
+            <w:hyperlink r:id="rId16" w:history="1">
               <w:r>
                 <w:rPr>
                   <w:rStyle w:val="Hyperlink"/>
@@ -2503,108 +2636,6 @@
           </w:p>
         </w:tc>
       </w:tr>
-      <w:tr>
-        <w:tc>
-          <w:tcPr>
-            <w:tcW w:w="8635" w:type="dxa"/>
-          </w:tcPr>
-          <w:p>
-            <w:pPr>
-              <w:tabs>
-                <w:tab w:val="left" w:pos="3401"/>
-              </w:tabs>
-              <w:spacing w:before="9"/>
-              <w:rPr>
-                <w:rFonts w:ascii="Cambria" w:eastAsia="Times New Roman" w:hAnsi="Cambria" w:cs="Times New Roman"/>
-                <w:bCs/>
-                <w:sz w:val="21"/>
-                <w:szCs w:val="21"/>
-              </w:rPr>
-            </w:pPr>
-            <w:r>
-              <w:rPr>
-                <w:rFonts w:ascii="Cambria" w:eastAsia="Times New Roman" w:hAnsi="Cambria" w:cs="Times New Roman"/>
-                <w:b/>
-                <w:sz w:val="21"/>
-                <w:szCs w:val="21"/>
-              </w:rPr>
-              <w:t xml:space="preserve">Water </w:t>
-            </w:r>
-            <w:r>
-              <w:rPr>
-                <w:rFonts w:ascii="Cambria" w:eastAsia="Times New Roman" w:hAnsi="Cambria" w:cs="Times New Roman"/>
-                <w:b/>
-                <w:sz w:val="21"/>
-                <w:szCs w:val="21"/>
-              </w:rPr>
-              <w:t xml:space="preserve">Catchment Control </w:t>
-            </w:r>
-            <w:r>
-              <w:rPr>
-                <w:rFonts w:ascii="Cambria" w:eastAsia="Times New Roman" w:hAnsi="Cambria" w:cs="Times New Roman"/>
-                <w:bCs/>
-                <w:sz w:val="21"/>
-                <w:szCs w:val="21"/>
-              </w:rPr>
-              <w:t xml:space="preserve">(Python, Folium, Flask, Azure ML Studio) </w:t>
-            </w:r>
-          </w:p>
-          <w:p>
-            <w:pPr>
-              <w:tabs>
-                <w:tab w:val="left" w:pos="3401"/>
-              </w:tabs>
-              <w:spacing w:before="9"/>
-              <w:rPr>
-                <w:rFonts w:ascii="Cambria" w:eastAsia="Times New Roman" w:hAnsi="Cambria" w:cs="Times New Roman"/>
-                <w:b/>
-                <w:sz w:val="20"/>
-                <w:szCs w:val="20"/>
-              </w:rPr>
-            </w:pPr>
-            <w:r>
-              <w:rPr>
-                <w:rFonts w:ascii="Cambria" w:eastAsia="Times New Roman" w:hAnsi="Cambria" w:cs="Times New Roman"/>
-                <w:bCs/>
-                <w:sz w:val="20"/>
-                <w:szCs w:val="20"/>
-              </w:rPr>
-              <w:t>A system to predict if a region is a drought-prone area using its climatic parameters from APIs</w:t>
-            </w:r>
-          </w:p>
-        </w:tc>
-        <w:tc>
-          <w:tcPr>
-            <w:tcW w:w="2155" w:type="dxa"/>
-          </w:tcPr>
-          <w:p>
-            <w:pPr>
-              <w:tabs>
-                <w:tab w:val="left" w:pos="3401"/>
-              </w:tabs>
-              <w:spacing w:before="9"/>
-              <w:rPr>
-                <w:rFonts w:ascii="Cambria" w:eastAsia="Times New Roman" w:hAnsi="Cambria" w:cs="Times New Roman"/>
-                <w:bCs/>
-                <w:sz w:val="20"/>
-                <w:szCs w:val="20"/>
-              </w:rPr>
-            </w:pPr>
-            <w:hyperlink r:id="rId16" w:history="1">
-              <w:r>
-                <w:rPr>
-                  <w:rStyle w:val="Hyperlink"/>
-                  <w:rFonts w:ascii="Cambria" w:eastAsia="Times New Roman" w:hAnsi="Cambria" w:cs="Times New Roman"/>
-                  <w:bCs/>
-                  <w:sz w:val="20"/>
-                  <w:szCs w:val="20"/>
-                </w:rPr>
-                <w:t>https://git.io/JfO6V</w:t>
-              </w:r>
-            </w:hyperlink>
-          </w:p>
-        </w:tc>
-      </w:tr>
     </w:tbl>
     <w:p>
       <w:pPr>
@@ -3172,7 +3203,6 @@
         <w:rPr>
           <w:rFonts w:ascii="Cambria" w:eastAsia="Times New Roman" w:hAnsi="Cambria" w:cs="Times New Roman"/>
           <w:b/>
-          <w:bCs/>
           <w:sz w:val="21"/>
           <w:szCs w:val="21"/>
           <w:u w:val="single"/>
@@ -3182,72 +3212,56 @@
         <w:rPr>
           <w:rFonts w:ascii="Cambria" w:eastAsia="Times New Roman" w:hAnsi="Cambria" w:cs="Times New Roman"/>
           <w:b/>
-          <w:bCs/>
-          <w:sz w:val="21"/>
-          <w:szCs w:val="21"/>
-        </w:rPr>
-        <w:t xml:space="preserve">Electricity Consumption and Home Automation </w:t>
-      </w:r>
-      <w:r>
-        <w:rPr>
-          <w:rFonts w:ascii="Cambria" w:eastAsia="Times New Roman" w:hAnsi="Cambria" w:cs="Times New Roman"/>
-          <w:sz w:val="21"/>
-          <w:szCs w:val="21"/>
-        </w:rPr>
-        <w:t xml:space="preserve">under Prof. Dr. Mrs. </w:t>
-      </w:r>
-      <w:proofErr w:type="spellStart"/>
-      <w:r>
-        <w:rPr>
-          <w:rFonts w:ascii="Cambria" w:eastAsia="Times New Roman" w:hAnsi="Cambria" w:cs="Times New Roman"/>
-          <w:sz w:val="21"/>
-          <w:szCs w:val="21"/>
-        </w:rPr>
-        <w:t>Gresha</w:t>
-      </w:r>
-      <w:proofErr w:type="spellEnd"/>
-      <w:r>
-        <w:rPr>
-          <w:rFonts w:ascii="Cambria" w:eastAsia="Times New Roman" w:hAnsi="Cambria" w:cs="Times New Roman"/>
-          <w:sz w:val="21"/>
-          <w:szCs w:val="21"/>
-        </w:rPr>
-        <w:t xml:space="preserve"> Bhatia</w:t>
-      </w:r>
-      <w:r>
-        <w:rPr>
-          <w:rFonts w:ascii="Cambria" w:eastAsia="Times New Roman" w:hAnsi="Cambria" w:cs="Times New Roman"/>
-          <w:sz w:val="21"/>
-          <w:szCs w:val="21"/>
-        </w:rPr>
-        <w:t xml:space="preserve">                    </w:t>
-      </w:r>
-      <w:r>
-        <w:rPr>
-          <w:rFonts w:ascii="Cambria" w:eastAsia="Times New Roman" w:hAnsi="Cambria" w:cs="Times New Roman"/>
-          <w:b/>
-          <w:sz w:val="21"/>
-          <w:szCs w:val="21"/>
-        </w:rPr>
-        <w:t>Aug 201</w:t>
-      </w:r>
-      <w:r>
-        <w:rPr>
-          <w:rFonts w:ascii="Cambria" w:eastAsia="Times New Roman" w:hAnsi="Cambria" w:cs="Times New Roman"/>
-          <w:b/>
-          <w:sz w:val="21"/>
-          <w:szCs w:val="21"/>
-        </w:rPr>
-        <w:t>7</w:t>
-      </w:r>
-      <w:r>
-        <w:rPr>
-          <w:rFonts w:ascii="Cambria" w:eastAsia="Times New Roman" w:hAnsi="Cambria" w:cs="Times New Roman"/>
-          <w:b/>
-          <w:sz w:val="21"/>
-          <w:szCs w:val="21"/>
-        </w:rPr>
-        <w:t xml:space="preserve"> </w:t>
+          <w:sz w:val="21"/>
+          <w:szCs w:val="21"/>
+        </w:rPr>
+        <w:t>Catchment Control and Water Supply Management</w:t>
+      </w:r>
+      <w:r>
+        <w:rPr>
+          <w:rFonts w:ascii="Cambria" w:eastAsia="Times New Roman" w:hAnsi="Cambria" w:cs="Times New Roman"/>
+          <w:bCs/>
+          <w:sz w:val="21"/>
+          <w:szCs w:val="21"/>
+        </w:rPr>
+        <w:t xml:space="preserve"> under Prof. </w:t>
+      </w:r>
+      <w:r>
+        <w:rPr>
+          <w:rFonts w:ascii="Cambria" w:eastAsia="Times New Roman" w:hAnsi="Cambria" w:cs="Times New Roman"/>
+          <w:bCs/>
+          <w:sz w:val="21"/>
+          <w:szCs w:val="21"/>
+        </w:rPr>
+        <w:t>Richard Joseph</w:t>
+      </w:r>
+      <w:r>
+        <w:rPr>
+          <w:rFonts w:ascii="Cambria" w:eastAsia="Times New Roman" w:hAnsi="Cambria" w:cs="Times New Roman"/>
+          <w:bCs/>
+          <w:sz w:val="21"/>
+          <w:szCs w:val="21"/>
+        </w:rPr>
+        <w:tab/>
+      </w:r>
+      <w:r>
+        <w:rPr>
+          <w:rFonts w:ascii="Cambria" w:eastAsia="Times New Roman" w:hAnsi="Cambria" w:cs="Times New Roman"/>
+          <w:bCs/>
+          <w:sz w:val="21"/>
+          <w:szCs w:val="21"/>
+        </w:rPr>
+        <w:tab/>
+        <w:t xml:space="preserve">      </w:t>
+      </w:r>
+      <w:r>
+        <w:rPr>
+          <w:rFonts w:ascii="Cambria" w:eastAsia="Times New Roman" w:hAnsi="Cambria" w:cs="Times New Roman"/>
+          <w:b/>
+          <w:sz w:val="21"/>
+          <w:szCs w:val="21"/>
+        </w:rPr>
+        <w:t xml:space="preserve">Jul 2018 </w:t>
       </w:r>
       <w:r>
         <w:rPr>
@@ -3266,34 +3280,7 @@
           <w:sz w:val="21"/>
           <w:szCs w:val="21"/>
         </w:rPr>
-        <w:t xml:space="preserve"> </w:t>
-      </w:r>
-      <w:r>
-        <w:rPr>
-          <w:rFonts w:ascii="Cambria" w:eastAsia="Times New Roman" w:hAnsi="Cambria" w:cs="Times New Roman"/>
-          <w:b/>
-          <w:sz w:val="21"/>
-          <w:szCs w:val="21"/>
-        </w:rPr>
-        <w:t>Jan</w:t>
-      </w:r>
-      <w:r>
-        <w:rPr>
-          <w:rFonts w:ascii="Cambria" w:eastAsia="Times New Roman" w:hAnsi="Cambria" w:cs="Times New Roman"/>
-          <w:b/>
-          <w:sz w:val="21"/>
-          <w:szCs w:val="21"/>
-        </w:rPr>
-        <w:t xml:space="preserve"> 201</w:t>
-      </w:r>
-      <w:r>
-        <w:rPr>
-          <w:rFonts w:ascii="Cambria" w:eastAsia="Times New Roman" w:hAnsi="Cambria" w:cs="Times New Roman"/>
-          <w:b/>
-          <w:sz w:val="21"/>
-          <w:szCs w:val="21"/>
-        </w:rPr>
-        <w:t>9</w:t>
+        <w:t xml:space="preserve"> Apr 2019</w:t>
       </w:r>
     </w:p>
     <w:p>
@@ -3312,7 +3299,6 @@
         <w:rPr>
           <w:rFonts w:ascii="Cambria" w:eastAsia="Times New Roman" w:hAnsi="Cambria" w:cs="Times New Roman"/>
           <w:b/>
-          <w:bCs/>
           <w:sz w:val="21"/>
           <w:szCs w:val="21"/>
           <w:u w:val="single"/>
@@ -3321,26 +3307,11 @@
       <w:r>
         <w:rPr>
           <w:rFonts w:ascii="Cambria" w:eastAsia="Times New Roman" w:hAnsi="Cambria" w:cs="Times New Roman"/>
-          <w:sz w:val="21"/>
-          <w:szCs w:val="21"/>
-        </w:rPr>
-        <w:t>D</w:t>
-      </w:r>
-      <w:r>
-        <w:rPr>
-          <w:rFonts w:ascii="Cambria" w:eastAsia="Times New Roman" w:hAnsi="Cambria" w:cs="Times New Roman"/>
-          <w:sz w:val="21"/>
-          <w:szCs w:val="21"/>
-        </w:rPr>
-        <w:t>esigned</w:t>
-      </w:r>
-      <w:r>
-        <w:rPr>
-          <w:rFonts w:ascii="Cambria" w:eastAsia="Times New Roman" w:hAnsi="Cambria" w:cs="Times New Roman"/>
-          <w:sz w:val="21"/>
-          <w:szCs w:val="21"/>
-        </w:rPr>
-        <w:t xml:space="preserve"> a web application to help users monitor their domestic electricity consumption to check against faulty power bills and power thefts in India</w:t>
+          <w:bCs/>
+          <w:sz w:val="21"/>
+          <w:szCs w:val="21"/>
+        </w:rPr>
+        <w:t>Developed an Azure ML model to predict if a region is a drought-prone area using its climatic parameters</w:t>
       </w:r>
     </w:p>
     <w:p>
@@ -3359,7 +3330,6 @@
         <w:rPr>
           <w:rFonts w:ascii="Cambria" w:eastAsia="Times New Roman" w:hAnsi="Cambria" w:cs="Times New Roman"/>
           <w:b/>
-          <w:bCs/>
           <w:sz w:val="21"/>
           <w:szCs w:val="21"/>
           <w:u w:val="single"/>
@@ -3372,6 +3342,313 @@
           <w:sz w:val="21"/>
           <w:szCs w:val="21"/>
         </w:rPr>
+        <w:t>Performed a comparative study of classification algorithms to determine the most optimal for our use case</w:t>
+      </w:r>
+    </w:p>
+    <w:p>
+      <w:pPr>
+        <w:pStyle w:val="Normal1"/>
+        <w:numPr>
+          <w:ilvl w:val="1"/>
+          <w:numId w:val="13"/>
+        </w:numPr>
+        <w:tabs>
+          <w:tab w:val="left" w:pos="3401"/>
+        </w:tabs>
+        <w:spacing w:before="9" w:after="0" w:line="240" w:lineRule="auto"/>
+        <w:ind w:left="720"/>
+        <w:jc w:val="both"/>
+        <w:rPr>
+          <w:rFonts w:ascii="Cambria" w:eastAsia="Times New Roman" w:hAnsi="Cambria" w:cs="Times New Roman"/>
+          <w:b/>
+          <w:sz w:val="21"/>
+          <w:szCs w:val="21"/>
+          <w:u w:val="single"/>
+        </w:rPr>
+      </w:pPr>
+      <w:r>
+        <w:rPr>
+          <w:rFonts w:ascii="Cambria" w:eastAsia="Times New Roman" w:hAnsi="Cambria" w:cs="Times New Roman"/>
+          <w:bCs/>
+          <w:sz w:val="21"/>
+          <w:szCs w:val="21"/>
+        </w:rPr>
+        <w:t xml:space="preserve">Presented IEEE paper </w:t>
+      </w:r>
+      <w:r>
+        <w:rPr>
+          <w:rFonts w:ascii="Cambria" w:eastAsia="Times New Roman" w:hAnsi="Cambria" w:cs="Times New Roman"/>
+          <w:bCs/>
+          <w:sz w:val="21"/>
+          <w:szCs w:val="21"/>
+        </w:rPr>
+        <w:t>"</w:t>
+      </w:r>
+      <w:r>
+        <w:rPr>
+          <w:rFonts w:ascii="Cambria" w:eastAsia="Times New Roman" w:hAnsi="Cambria" w:cs="Times New Roman"/>
+          <w:bCs/>
+          <w:sz w:val="21"/>
+          <w:szCs w:val="21"/>
+        </w:rPr>
+        <w:t>Water Catchment Control and Management</w:t>
+      </w:r>
+      <w:r>
+        <w:rPr>
+          <w:rFonts w:ascii="Cambria" w:eastAsia="Times New Roman" w:hAnsi="Cambria" w:cs="Times New Roman"/>
+          <w:bCs/>
+          <w:sz w:val="21"/>
+          <w:szCs w:val="21"/>
+        </w:rPr>
+        <w:t>"</w:t>
+      </w:r>
+      <w:r>
+        <w:rPr>
+          <w:rFonts w:ascii="Cambria" w:eastAsia="Times New Roman" w:hAnsi="Cambria" w:cs="Times New Roman"/>
+          <w:bCs/>
+          <w:sz w:val="21"/>
+          <w:szCs w:val="21"/>
+        </w:rPr>
+        <w:t xml:space="preserve"> at </w:t>
+      </w:r>
+      <w:hyperlink r:id="rId17" w:history="1">
+        <w:r>
+          <w:rPr>
+            <w:rStyle w:val="Hyperlink"/>
+            <w:rFonts w:ascii="Cambria" w:eastAsia="Times New Roman" w:hAnsi="Cambria" w:cs="Times New Roman"/>
+            <w:bCs/>
+            <w:sz w:val="21"/>
+            <w:szCs w:val="21"/>
+          </w:rPr>
+          <w:t>ICICT 2018</w:t>
+        </w:r>
+      </w:hyperlink>
+      <w:r>
+        <w:rPr>
+          <w:rFonts w:ascii="Cambria" w:eastAsia="Times New Roman" w:hAnsi="Cambria" w:cs="Times New Roman"/>
+          <w:bCs/>
+          <w:sz w:val="21"/>
+          <w:szCs w:val="21"/>
+        </w:rPr>
+        <w:t xml:space="preserve"> (not published yet)</w:t>
+      </w:r>
+    </w:p>
+    <w:p>
+      <w:pPr>
+        <w:pStyle w:val="Normal1"/>
+        <w:numPr>
+          <w:ilvl w:val="0"/>
+          <w:numId w:val="13"/>
+        </w:numPr>
+        <w:tabs>
+          <w:tab w:val="left" w:pos="3401"/>
+        </w:tabs>
+        <w:spacing w:before="9" w:after="0" w:line="240" w:lineRule="auto"/>
+        <w:ind w:left="360"/>
+        <w:jc w:val="both"/>
+        <w:rPr>
+          <w:rFonts w:ascii="Cambria" w:eastAsia="Times New Roman" w:hAnsi="Cambria" w:cs="Times New Roman"/>
+          <w:b/>
+          <w:bCs/>
+          <w:sz w:val="21"/>
+          <w:szCs w:val="21"/>
+          <w:u w:val="single"/>
+        </w:rPr>
+      </w:pPr>
+      <w:r>
+        <w:rPr>
+          <w:rFonts w:ascii="Cambria" w:eastAsia="Times New Roman" w:hAnsi="Cambria" w:cs="Times New Roman"/>
+          <w:b/>
+          <w:bCs/>
+          <w:sz w:val="21"/>
+          <w:szCs w:val="21"/>
+        </w:rPr>
+        <w:t xml:space="preserve">Electricity Consumption and Home Automation </w:t>
+      </w:r>
+      <w:r>
+        <w:rPr>
+          <w:rFonts w:ascii="Cambria" w:eastAsia="Times New Roman" w:hAnsi="Cambria" w:cs="Times New Roman"/>
+          <w:sz w:val="21"/>
+          <w:szCs w:val="21"/>
+        </w:rPr>
+        <w:t xml:space="preserve">under Prof. Dr. Mrs. </w:t>
+      </w:r>
+      <w:proofErr w:type="spellStart"/>
+      <w:r>
+        <w:rPr>
+          <w:rFonts w:ascii="Cambria" w:eastAsia="Times New Roman" w:hAnsi="Cambria" w:cs="Times New Roman"/>
+          <w:sz w:val="21"/>
+          <w:szCs w:val="21"/>
+        </w:rPr>
+        <w:t>Gresha</w:t>
+      </w:r>
+      <w:proofErr w:type="spellEnd"/>
+      <w:r>
+        <w:rPr>
+          <w:rFonts w:ascii="Cambria" w:eastAsia="Times New Roman" w:hAnsi="Cambria" w:cs="Times New Roman"/>
+          <w:sz w:val="21"/>
+          <w:szCs w:val="21"/>
+        </w:rPr>
+        <w:t xml:space="preserve"> Bhatia</w:t>
+      </w:r>
+      <w:r>
+        <w:rPr>
+          <w:rFonts w:ascii="Cambria" w:eastAsia="Times New Roman" w:hAnsi="Cambria" w:cs="Times New Roman"/>
+          <w:sz w:val="21"/>
+          <w:szCs w:val="21"/>
+        </w:rPr>
+        <w:t xml:space="preserve">                    </w:t>
+      </w:r>
+      <w:r>
+        <w:rPr>
+          <w:rFonts w:ascii="Cambria" w:eastAsia="Times New Roman" w:hAnsi="Cambria" w:cs="Times New Roman"/>
+          <w:b/>
+          <w:sz w:val="21"/>
+          <w:szCs w:val="21"/>
+        </w:rPr>
+        <w:t>Aug 201</w:t>
+      </w:r>
+      <w:r>
+        <w:rPr>
+          <w:rFonts w:ascii="Cambria" w:eastAsia="Times New Roman" w:hAnsi="Cambria" w:cs="Times New Roman"/>
+          <w:b/>
+          <w:sz w:val="21"/>
+          <w:szCs w:val="21"/>
+        </w:rPr>
+        <w:t>7</w:t>
+      </w:r>
+      <w:r>
+        <w:rPr>
+          <w:rFonts w:ascii="Cambria" w:eastAsia="Times New Roman" w:hAnsi="Cambria" w:cs="Times New Roman"/>
+          <w:b/>
+          <w:sz w:val="21"/>
+          <w:szCs w:val="21"/>
+        </w:rPr>
+        <w:t xml:space="preserve"> </w:t>
+      </w:r>
+      <w:r>
+        <w:rPr>
+          <w:rFonts w:ascii="Cambria" w:eastAsia="Times New Roman" w:hAnsi="Cambria" w:cs="Times New Roman"/>
+          <w:b/>
+          <w:iCs/>
+          <w:sz w:val="21"/>
+          <w:szCs w:val="21"/>
+        </w:rPr>
+        <w:t>–</w:t>
+      </w:r>
+      <w:r>
+        <w:rPr>
+          <w:rFonts w:ascii="Cambria" w:eastAsia="Times New Roman" w:hAnsi="Cambria" w:cs="Times New Roman"/>
+          <w:b/>
+          <w:sz w:val="21"/>
+          <w:szCs w:val="21"/>
+        </w:rPr>
+        <w:t xml:space="preserve"> </w:t>
+      </w:r>
+      <w:r>
+        <w:rPr>
+          <w:rFonts w:ascii="Cambria" w:eastAsia="Times New Roman" w:hAnsi="Cambria" w:cs="Times New Roman"/>
+          <w:b/>
+          <w:sz w:val="21"/>
+          <w:szCs w:val="21"/>
+        </w:rPr>
+        <w:t>Jan</w:t>
+      </w:r>
+      <w:r>
+        <w:rPr>
+          <w:rFonts w:ascii="Cambria" w:eastAsia="Times New Roman" w:hAnsi="Cambria" w:cs="Times New Roman"/>
+          <w:b/>
+          <w:sz w:val="21"/>
+          <w:szCs w:val="21"/>
+        </w:rPr>
+        <w:t xml:space="preserve"> 201</w:t>
+      </w:r>
+      <w:r>
+        <w:rPr>
+          <w:rFonts w:ascii="Cambria" w:eastAsia="Times New Roman" w:hAnsi="Cambria" w:cs="Times New Roman"/>
+          <w:b/>
+          <w:sz w:val="21"/>
+          <w:szCs w:val="21"/>
+        </w:rPr>
+        <w:t>9</w:t>
+      </w:r>
+    </w:p>
+    <w:p>
+      <w:pPr>
+        <w:pStyle w:val="Normal1"/>
+        <w:numPr>
+          <w:ilvl w:val="1"/>
+          <w:numId w:val="13"/>
+        </w:numPr>
+        <w:tabs>
+          <w:tab w:val="left" w:pos="3401"/>
+        </w:tabs>
+        <w:spacing w:before="9" w:after="0" w:line="240" w:lineRule="auto"/>
+        <w:ind w:left="720"/>
+        <w:jc w:val="both"/>
+        <w:rPr>
+          <w:rFonts w:ascii="Cambria" w:eastAsia="Times New Roman" w:hAnsi="Cambria" w:cs="Times New Roman"/>
+          <w:b/>
+          <w:bCs/>
+          <w:sz w:val="21"/>
+          <w:szCs w:val="21"/>
+          <w:u w:val="single"/>
+        </w:rPr>
+      </w:pPr>
+      <w:r>
+        <w:rPr>
+          <w:rFonts w:ascii="Cambria" w:eastAsia="Times New Roman" w:hAnsi="Cambria" w:cs="Times New Roman"/>
+          <w:sz w:val="21"/>
+          <w:szCs w:val="21"/>
+        </w:rPr>
+        <w:t>D</w:t>
+      </w:r>
+      <w:r>
+        <w:rPr>
+          <w:rFonts w:ascii="Cambria" w:eastAsia="Times New Roman" w:hAnsi="Cambria" w:cs="Times New Roman"/>
+          <w:sz w:val="21"/>
+          <w:szCs w:val="21"/>
+        </w:rPr>
+        <w:t>esigned</w:t>
+      </w:r>
+      <w:r>
+        <w:rPr>
+          <w:rFonts w:ascii="Cambria" w:eastAsia="Times New Roman" w:hAnsi="Cambria" w:cs="Times New Roman"/>
+          <w:sz w:val="21"/>
+          <w:szCs w:val="21"/>
+        </w:rPr>
+        <w:t xml:space="preserve"> a web application to help users monitor their domestic electricity consumption to check against faulty power bills and power thefts in India</w:t>
+      </w:r>
+    </w:p>
+    <w:p>
+      <w:pPr>
+        <w:pStyle w:val="Normal1"/>
+        <w:numPr>
+          <w:ilvl w:val="1"/>
+          <w:numId w:val="13"/>
+        </w:numPr>
+        <w:tabs>
+          <w:tab w:val="left" w:pos="3401"/>
+        </w:tabs>
+        <w:spacing w:before="9" w:after="0" w:line="240" w:lineRule="auto"/>
+        <w:ind w:left="720"/>
+        <w:jc w:val="both"/>
+        <w:rPr>
+          <w:rFonts w:ascii="Cambria" w:eastAsia="Times New Roman" w:hAnsi="Cambria" w:cs="Times New Roman"/>
+          <w:b/>
+          <w:bCs/>
+          <w:sz w:val="21"/>
+          <w:szCs w:val="21"/>
+          <w:u w:val="single"/>
+        </w:rPr>
+      </w:pPr>
+      <w:r>
+        <w:rPr>
+          <w:rFonts w:ascii="Cambria" w:eastAsia="Times New Roman" w:hAnsi="Cambria" w:cs="Times New Roman"/>
+          <w:bCs/>
+          <w:sz w:val="21"/>
+          <w:szCs w:val="21"/>
+        </w:rPr>
         <w:t>Published</w:t>
       </w:r>
       <w:r>
@@ -3390,7 +3667,43 @@
           <w:sz w:val="21"/>
           <w:szCs w:val="21"/>
         </w:rPr>
-        <w:t xml:space="preserve">Springer paper “Interactive Electricity Consumption System” </w:t>
+        <w:t xml:space="preserve">Springer paper </w:t>
+      </w:r>
+      <w:r>
+        <w:rPr>
+          <w:rFonts w:ascii="Cambria" w:eastAsia="Times New Roman" w:hAnsi="Cambria" w:cs="Times New Roman"/>
+          <w:bCs/>
+          <w:sz w:val="21"/>
+          <w:szCs w:val="21"/>
+        </w:rPr>
+        <w:t>"</w:t>
+      </w:r>
+      <w:r>
+        <w:rPr>
+          <w:rFonts w:ascii="Cambria" w:eastAsia="Times New Roman" w:hAnsi="Cambria" w:cs="Times New Roman"/>
+          <w:bCs/>
+          <w:sz w:val="21"/>
+          <w:szCs w:val="21"/>
+        </w:rPr>
+        <w:t>Interactive Electricity Consumption System</w:t>
+      </w:r>
+      <w:r>
+        <w:rPr>
+          <w:rFonts w:ascii="Cambria" w:eastAsia="Times New Roman" w:hAnsi="Cambria" w:cs="Times New Roman"/>
+          <w:bCs/>
+          <w:sz w:val="21"/>
+          <w:szCs w:val="21"/>
+        </w:rPr>
+        <w:t>"</w:t>
+      </w:r>
+      <w:r>
+        <w:rPr>
+          <w:rFonts w:ascii="Cambria" w:eastAsia="Times New Roman" w:hAnsi="Cambria" w:cs="Times New Roman"/>
+          <w:bCs/>
+          <w:sz w:val="21"/>
+          <w:szCs w:val="21"/>
+        </w:rPr>
+        <w:t xml:space="preserve"> </w:t>
       </w:r>
       <w:r>
         <w:rPr>
@@ -3401,7 +3714,7 @@
         </w:rPr>
         <w:t xml:space="preserve">at </w:t>
       </w:r>
-      <w:hyperlink r:id="rId17" w:history="1">
+      <w:hyperlink r:id="rId18" w:history="1">
         <w:r>
           <w:rPr>
             <w:rStyle w:val="Hyperlink"/>
@@ -3417,288 +3730,17 @@
     <w:p>
       <w:pPr>
         <w:pStyle w:val="Normal1"/>
-        <w:numPr>
-          <w:ilvl w:val="0"/>
-          <w:numId w:val="13"/>
-        </w:numPr>
         <w:tabs>
           <w:tab w:val="left" w:pos="3401"/>
         </w:tabs>
         <w:spacing w:before="9" w:after="0" w:line="240" w:lineRule="auto"/>
-        <w:ind w:left="360"/>
         <w:jc w:val="both"/>
         <w:rPr>
           <w:rFonts w:ascii="Cambria" w:eastAsia="Times New Roman" w:hAnsi="Cambria" w:cs="Times New Roman"/>
           <w:b/>
-          <w:sz w:val="21"/>
-          <w:szCs w:val="21"/>
-          <w:u w:val="single"/>
-        </w:rPr>
-      </w:pPr>
-      <w:r>
-        <w:rPr>
-          <w:rFonts w:ascii="Cambria" w:eastAsia="Times New Roman" w:hAnsi="Cambria" w:cs="Times New Roman"/>
-          <w:b/>
-          <w:sz w:val="21"/>
-          <w:szCs w:val="21"/>
-        </w:rPr>
-        <w:t>Catchment Control and Water Supply Management</w:t>
-      </w:r>
-      <w:r>
-        <w:rPr>
-          <w:rFonts w:ascii="Cambria" w:eastAsia="Times New Roman" w:hAnsi="Cambria" w:cs="Times New Roman"/>
-          <w:bCs/>
-          <w:sz w:val="21"/>
-          <w:szCs w:val="21"/>
-        </w:rPr>
-        <w:t xml:space="preserve"> under Prof. </w:t>
-      </w:r>
-      <w:r>
-        <w:rPr>
-          <w:rFonts w:ascii="Cambria" w:eastAsia="Times New Roman" w:hAnsi="Cambria" w:cs="Times New Roman"/>
-          <w:bCs/>
-          <w:sz w:val="21"/>
-          <w:szCs w:val="21"/>
-        </w:rPr>
-        <w:t>Richard Joseph</w:t>
-      </w:r>
-      <w:r>
-        <w:rPr>
-          <w:rFonts w:ascii="Cambria" w:eastAsia="Times New Roman" w:hAnsi="Cambria" w:cs="Times New Roman"/>
-          <w:bCs/>
-          <w:sz w:val="21"/>
-          <w:szCs w:val="21"/>
-        </w:rPr>
-        <w:tab/>
-      </w:r>
-      <w:r>
-        <w:rPr>
-          <w:rFonts w:ascii="Cambria" w:eastAsia="Times New Roman" w:hAnsi="Cambria" w:cs="Times New Roman"/>
-          <w:bCs/>
-          <w:sz w:val="21"/>
-          <w:szCs w:val="21"/>
-        </w:rPr>
-        <w:tab/>
-        <w:t xml:space="preserve">      </w:t>
-      </w:r>
-      <w:r>
-        <w:rPr>
-          <w:rFonts w:ascii="Cambria" w:eastAsia="Times New Roman" w:hAnsi="Cambria" w:cs="Times New Roman"/>
-          <w:b/>
-          <w:sz w:val="21"/>
-          <w:szCs w:val="21"/>
-        </w:rPr>
-        <w:t xml:space="preserve">Jul 2018 </w:t>
-      </w:r>
-      <w:r>
-        <w:rPr>
-          <w:rFonts w:ascii="Cambria" w:eastAsia="Times New Roman" w:hAnsi="Cambria" w:cs="Times New Roman"/>
-          <w:b/>
-          <w:iCs/>
-          <w:sz w:val="21"/>
-          <w:szCs w:val="21"/>
-        </w:rPr>
-        <w:t>–</w:t>
-      </w:r>
-      <w:r>
-        <w:rPr>
-          <w:rFonts w:ascii="Cambria" w:eastAsia="Times New Roman" w:hAnsi="Cambria" w:cs="Times New Roman"/>
-          <w:b/>
-          <w:sz w:val="21"/>
-          <w:szCs w:val="21"/>
-        </w:rPr>
-        <w:t xml:space="preserve"> Apr 2019</w:t>
-      </w:r>
-    </w:p>
-    <w:p>
-      <w:pPr>
-        <w:pStyle w:val="Normal1"/>
-        <w:numPr>
-          <w:ilvl w:val="1"/>
-          <w:numId w:val="13"/>
-        </w:numPr>
-        <w:tabs>
-          <w:tab w:val="left" w:pos="3401"/>
-        </w:tabs>
-        <w:spacing w:before="9" w:after="0" w:line="240" w:lineRule="auto"/>
-        <w:ind w:left="720"/>
-        <w:jc w:val="both"/>
-        <w:rPr>
-          <w:rFonts w:ascii="Cambria" w:eastAsia="Times New Roman" w:hAnsi="Cambria" w:cs="Times New Roman"/>
-          <w:b/>
-          <w:sz w:val="21"/>
-          <w:szCs w:val="21"/>
-          <w:u w:val="single"/>
-        </w:rPr>
-      </w:pPr>
-      <w:r>
-        <w:rPr>
-          <w:rFonts w:ascii="Cambria" w:eastAsia="Times New Roman" w:hAnsi="Cambria" w:cs="Times New Roman"/>
-          <w:bCs/>
-          <w:sz w:val="21"/>
-          <w:szCs w:val="21"/>
-        </w:rPr>
-        <w:t>Developed</w:t>
-      </w:r>
-      <w:r>
-        <w:rPr>
-          <w:rFonts w:ascii="Cambria" w:eastAsia="Times New Roman" w:hAnsi="Cambria" w:cs="Times New Roman"/>
-          <w:bCs/>
-          <w:sz w:val="21"/>
-          <w:szCs w:val="21"/>
-        </w:rPr>
-        <w:t xml:space="preserve"> a</w:t>
-      </w:r>
-      <w:r>
-        <w:rPr>
-          <w:rFonts w:ascii="Cambria" w:eastAsia="Times New Roman" w:hAnsi="Cambria" w:cs="Times New Roman"/>
-          <w:bCs/>
-          <w:sz w:val="21"/>
-          <w:szCs w:val="21"/>
-        </w:rPr>
-        <w:t>n Azure</w:t>
-      </w:r>
-      <w:r>
-        <w:rPr>
-          <w:rFonts w:ascii="Cambria" w:eastAsia="Times New Roman" w:hAnsi="Cambria" w:cs="Times New Roman"/>
-          <w:bCs/>
-          <w:sz w:val="21"/>
-          <w:szCs w:val="21"/>
-        </w:rPr>
-        <w:t xml:space="preserve"> ML </w:t>
-      </w:r>
-      <w:r>
-        <w:rPr>
-          <w:rFonts w:ascii="Cambria" w:eastAsia="Times New Roman" w:hAnsi="Cambria" w:cs="Times New Roman"/>
-          <w:bCs/>
-          <w:sz w:val="21"/>
-          <w:szCs w:val="21"/>
-        </w:rPr>
-        <w:t>model</w:t>
-      </w:r>
-      <w:r>
-        <w:rPr>
-          <w:rFonts w:ascii="Cambria" w:eastAsia="Times New Roman" w:hAnsi="Cambria" w:cs="Times New Roman"/>
-          <w:bCs/>
-          <w:sz w:val="21"/>
-          <w:szCs w:val="21"/>
-        </w:rPr>
-        <w:t xml:space="preserve"> to predict if a region is a drought-prone area using its climatic parameters</w:t>
-      </w:r>
-    </w:p>
-    <w:p>
-      <w:pPr>
-        <w:pStyle w:val="Normal1"/>
-        <w:numPr>
-          <w:ilvl w:val="1"/>
-          <w:numId w:val="13"/>
-        </w:numPr>
-        <w:tabs>
-          <w:tab w:val="left" w:pos="3401"/>
-        </w:tabs>
-        <w:spacing w:before="9" w:after="0" w:line="240" w:lineRule="auto"/>
-        <w:ind w:left="720"/>
-        <w:jc w:val="both"/>
-        <w:rPr>
-          <w:rFonts w:ascii="Cambria" w:eastAsia="Times New Roman" w:hAnsi="Cambria" w:cs="Times New Roman"/>
-          <w:b/>
-          <w:sz w:val="21"/>
-          <w:szCs w:val="21"/>
-          <w:u w:val="single"/>
-        </w:rPr>
-      </w:pPr>
-      <w:r>
-        <w:rPr>
-          <w:rFonts w:ascii="Cambria" w:eastAsia="Times New Roman" w:hAnsi="Cambria" w:cs="Times New Roman"/>
-          <w:bCs/>
-          <w:sz w:val="21"/>
-          <w:szCs w:val="21"/>
-        </w:rPr>
-        <w:t>Performed a comparative study of classification algorithms to determine the most optimal for our use case</w:t>
-      </w:r>
-    </w:p>
-    <w:p>
-      <w:pPr>
-        <w:pStyle w:val="Normal1"/>
-        <w:numPr>
-          <w:ilvl w:val="1"/>
-          <w:numId w:val="13"/>
-        </w:numPr>
-        <w:tabs>
-          <w:tab w:val="left" w:pos="3401"/>
-        </w:tabs>
-        <w:spacing w:before="9" w:after="0" w:line="240" w:lineRule="auto"/>
-        <w:ind w:left="720"/>
-        <w:jc w:val="both"/>
-        <w:rPr>
-          <w:rFonts w:ascii="Cambria" w:eastAsia="Times New Roman" w:hAnsi="Cambria" w:cs="Times New Roman"/>
-          <w:b/>
-          <w:sz w:val="21"/>
-          <w:szCs w:val="21"/>
-          <w:u w:val="single"/>
-        </w:rPr>
-      </w:pPr>
-      <w:r>
-        <w:rPr>
-          <w:rFonts w:ascii="Cambria" w:eastAsia="Times New Roman" w:hAnsi="Cambria" w:cs="Times New Roman"/>
-          <w:bCs/>
-          <w:sz w:val="21"/>
-          <w:szCs w:val="21"/>
-        </w:rPr>
-        <w:t xml:space="preserve">Presented </w:t>
-      </w:r>
-      <w:r>
-        <w:rPr>
-          <w:rFonts w:ascii="Cambria" w:eastAsia="Times New Roman" w:hAnsi="Cambria" w:cs="Times New Roman"/>
-          <w:bCs/>
-          <w:sz w:val="21"/>
-          <w:szCs w:val="21"/>
-        </w:rPr>
-        <w:t xml:space="preserve">IEEE paper “Water Catchment Control and Management” </w:t>
-      </w:r>
-      <w:r>
-        <w:rPr>
-          <w:rFonts w:ascii="Cambria" w:eastAsia="Times New Roman" w:hAnsi="Cambria" w:cs="Times New Roman"/>
-          <w:bCs/>
-          <w:sz w:val="21"/>
-          <w:szCs w:val="21"/>
-        </w:rPr>
-        <w:t xml:space="preserve">at </w:t>
-      </w:r>
-      <w:hyperlink r:id="rId18" w:history="1">
-        <w:r>
-          <w:rPr>
-            <w:rStyle w:val="Hyperlink"/>
-            <w:rFonts w:ascii="Cambria" w:eastAsia="Times New Roman" w:hAnsi="Cambria" w:cs="Times New Roman"/>
-            <w:bCs/>
-            <w:sz w:val="21"/>
-            <w:szCs w:val="21"/>
-          </w:rPr>
-          <w:t>ICICT 2018</w:t>
-        </w:r>
-      </w:hyperlink>
-      <w:r>
-        <w:rPr>
-          <w:rFonts w:ascii="Cambria" w:eastAsia="Times New Roman" w:hAnsi="Cambria" w:cs="Times New Roman"/>
-          <w:bCs/>
-          <w:sz w:val="21"/>
-          <w:szCs w:val="21"/>
-        </w:rPr>
-        <w:t xml:space="preserve"> (not published yet)</w:t>
-      </w:r>
-    </w:p>
-    <w:p>
-      <w:pPr>
-        <w:tabs>
-          <w:tab w:val="left" w:pos="3401"/>
-        </w:tabs>
-        <w:spacing w:before="9" w:after="0" w:line="240" w:lineRule="auto"/>
-        <w:rPr>
-          <w:rFonts w:ascii="Cambria" w:eastAsia="Times New Roman" w:hAnsi="Cambria" w:cs="Times New Roman"/>
-          <w:b/>
-          <w:bCs/>
-          <w:sz w:val="10"/>
-          <w:szCs w:val="10"/>
+          <w:bCs/>
+          <w:sz w:val="4"/>
+          <w:szCs w:val="4"/>
           <w:u w:val="single"/>
         </w:rPr>
       </w:pPr>
@@ -3753,8 +3795,11 @@
         <w:rPr>
           <w:rFonts w:ascii="Cambria" w:eastAsia="Times New Roman" w:hAnsi="Cambria" w:cs="Times New Roman"/>
           <w:bCs/>
-          <w:sz w:val="21"/>
-          <w:szCs w:val="21"/>
+          <w:i/>
+          <w:iCs/>
+          <w:sz w:val="21"/>
+          <w:szCs w:val="21"/>
+          <w:u w:val="single"/>
         </w:rPr>
         <w:t>AI for Earth</w:t>
       </w:r>
@@ -3762,8 +3807,11 @@
         <w:rPr>
           <w:rFonts w:ascii="Cambria" w:eastAsia="Times New Roman" w:hAnsi="Cambria" w:cs="Times New Roman"/>
           <w:bCs/>
-          <w:sz w:val="21"/>
-          <w:szCs w:val="21"/>
+          <w:i/>
+          <w:iCs/>
+          <w:sz w:val="21"/>
+          <w:szCs w:val="21"/>
+          <w:u w:val="single"/>
         </w:rPr>
         <w:t xml:space="preserve"> Azure</w:t>
       </w:r>
@@ -3771,19 +3819,13 @@
         <w:rPr>
           <w:rFonts w:ascii="Cambria" w:eastAsia="Times New Roman" w:hAnsi="Cambria" w:cs="Times New Roman"/>
           <w:bCs/>
-          <w:sz w:val="21"/>
-          <w:szCs w:val="21"/>
-        </w:rPr>
-        <w:t xml:space="preserve"> Compute Gran</w:t>
-      </w:r>
-      <w:r>
-        <w:rPr>
-          <w:rFonts w:ascii="Cambria" w:eastAsia="Times New Roman" w:hAnsi="Cambria" w:cs="Times New Roman"/>
-          <w:bCs/>
-          <w:sz w:val="21"/>
-          <w:szCs w:val="21"/>
-        </w:rPr>
-        <w:t>t</w:t>
+          <w:i/>
+          <w:iCs/>
+          <w:sz w:val="21"/>
+          <w:szCs w:val="21"/>
+          <w:u w:val="single"/>
+        </w:rPr>
+        <w:t xml:space="preserve"> Compute Grant</w:t>
       </w:r>
       <w:r>
         <w:rPr>
@@ -3837,7 +3879,16 @@
           <w:sz w:val="21"/>
           <w:szCs w:val="21"/>
         </w:rPr>
-        <w:t xml:space="preserve"> for the project “</w:t>
+        <w:t xml:space="preserve"> for the project </w:t>
+      </w:r>
+      <w:r>
+        <w:rPr>
+          <w:rFonts w:ascii="Cambria" w:eastAsia="Times New Roman" w:hAnsi="Cambria" w:cs="Times New Roman"/>
+          <w:bCs/>
+          <w:sz w:val="21"/>
+          <w:szCs w:val="21"/>
+        </w:rPr>
+        <w:t>"</w:t>
       </w:r>
       <w:r>
         <w:rPr>
@@ -3855,7 +3906,7 @@
           <w:sz w:val="21"/>
           <w:szCs w:val="21"/>
         </w:rPr>
-        <w:t>”</w:t>
+        <w:t>"</w:t>
       </w:r>
     </w:p>
     <w:p>
@@ -3881,19 +3932,12 @@
         <w:rPr>
           <w:rFonts w:ascii="Cambria" w:eastAsia="Times New Roman" w:hAnsi="Cambria" w:cs="Times New Roman"/>
           <w:bCs/>
-          <w:sz w:val="21"/>
-          <w:szCs w:val="21"/>
-        </w:rPr>
-        <w:t xml:space="preserve">UGC </w:t>
-      </w:r>
-      <w:r>
-        <w:rPr>
-          <w:rFonts w:ascii="Cambria" w:eastAsia="Times New Roman" w:hAnsi="Cambria" w:cs="Times New Roman"/>
-          <w:bCs/>
-          <w:sz w:val="21"/>
-          <w:szCs w:val="21"/>
-        </w:rPr>
-        <w:t>Minor Research Grant</w:t>
+          <w:i/>
+          <w:sz w:val="21"/>
+          <w:szCs w:val="21"/>
+          <w:u w:val="single"/>
+        </w:rPr>
+        <w:t>UGC Minor Research Grant</w:t>
       </w:r>
       <w:r>
         <w:rPr>
@@ -3920,7 +3964,16 @@
           <w:sz w:val="21"/>
           <w:szCs w:val="21"/>
         </w:rPr>
-        <w:t xml:space="preserve"> for the project “</w:t>
+        <w:t xml:space="preserve"> for the project </w:t>
+      </w:r>
+      <w:r>
+        <w:rPr>
+          <w:rFonts w:ascii="Cambria" w:eastAsia="Times New Roman" w:hAnsi="Cambria" w:cs="Times New Roman"/>
+          <w:bCs/>
+          <w:sz w:val="21"/>
+          <w:szCs w:val="21"/>
+        </w:rPr>
+        <w:t>"</w:t>
       </w:r>
       <w:r>
         <w:rPr>
@@ -3938,7 +3991,16 @@
           <w:sz w:val="21"/>
           <w:szCs w:val="21"/>
         </w:rPr>
-        <w:t xml:space="preserve">” </w:t>
+        <w:t>"</w:t>
+      </w:r>
+      <w:r>
+        <w:rPr>
+          <w:rFonts w:ascii="Cambria" w:eastAsia="Times New Roman" w:hAnsi="Cambria" w:cs="Times New Roman"/>
+          <w:bCs/>
+          <w:sz w:val="21"/>
+          <w:szCs w:val="21"/>
+        </w:rPr>
+        <w:t xml:space="preserve"> </w:t>
       </w:r>
       <w:r>
         <w:rPr>
@@ -4299,7 +4361,43 @@
           <w:sz w:val="21"/>
           <w:szCs w:val="21"/>
         </w:rPr>
-        <w:t xml:space="preserve">IEEE paper “Water Catchment Control and Management” </w:t>
+        <w:t xml:space="preserve">IEEE paper </w:t>
+      </w:r>
+      <w:r>
+        <w:rPr>
+          <w:rFonts w:ascii="Cambria" w:eastAsia="Times New Roman" w:hAnsi="Cambria" w:cs="Times New Roman"/>
+          <w:bCs/>
+          <w:sz w:val="21"/>
+          <w:szCs w:val="21"/>
+        </w:rPr>
+        <w:t>"</w:t>
+      </w:r>
+      <w:r>
+        <w:rPr>
+          <w:rFonts w:ascii="Cambria" w:eastAsia="Times New Roman" w:hAnsi="Cambria" w:cs="Times New Roman"/>
+          <w:bCs/>
+          <w:sz w:val="21"/>
+          <w:szCs w:val="21"/>
+        </w:rPr>
+        <w:t>Water Catchment Control and Management</w:t>
+      </w:r>
+      <w:r>
+        <w:rPr>
+          <w:rFonts w:ascii="Cambria" w:eastAsia="Times New Roman" w:hAnsi="Cambria" w:cs="Times New Roman"/>
+          <w:bCs/>
+          <w:sz w:val="21"/>
+          <w:szCs w:val="21"/>
+        </w:rPr>
+        <w:t>"</w:t>
+      </w:r>
+      <w:r>
+        <w:rPr>
+          <w:rFonts w:ascii="Cambria" w:eastAsia="Times New Roman" w:hAnsi="Cambria" w:cs="Times New Roman"/>
+          <w:bCs/>
+          <w:sz w:val="21"/>
+          <w:szCs w:val="21"/>
+        </w:rPr>
+        <w:t xml:space="preserve"> </w:t>
       </w:r>
       <w:r>
         <w:rPr>
@@ -4739,16 +4837,61 @@
           <w:sz w:val="21"/>
           <w:szCs w:val="21"/>
         </w:rPr>
-        <w:t xml:space="preserve">Springer paper “Interactive Electricity Consumption System” </w:t>
-      </w:r>
-      <w:r>
-        <w:rPr>
-          <w:rFonts w:ascii="Cambria" w:eastAsia="Times New Roman" w:hAnsi="Cambria" w:cs="Times New Roman"/>
-          <w:bCs/>
-          <w:sz w:val="21"/>
-          <w:szCs w:val="21"/>
-        </w:rPr>
-        <w:t>at SSIC 2019 and IEEE paper “</w:t>
+        <w:t xml:space="preserve">Springer paper </w:t>
+      </w:r>
+      <w:r>
+        <w:rPr>
+          <w:rFonts w:ascii="Cambria" w:eastAsia="Times New Roman" w:hAnsi="Cambria" w:cs="Times New Roman"/>
+          <w:bCs/>
+          <w:sz w:val="21"/>
+          <w:szCs w:val="21"/>
+        </w:rPr>
+        <w:t>"</w:t>
+      </w:r>
+      <w:r>
+        <w:rPr>
+          <w:rFonts w:ascii="Cambria" w:eastAsia="Times New Roman" w:hAnsi="Cambria" w:cs="Times New Roman"/>
+          <w:bCs/>
+          <w:sz w:val="21"/>
+          <w:szCs w:val="21"/>
+        </w:rPr>
+        <w:t>Interactive Electricity Consumption System</w:t>
+      </w:r>
+      <w:r>
+        <w:rPr>
+          <w:rFonts w:ascii="Cambria" w:eastAsia="Times New Roman" w:hAnsi="Cambria" w:cs="Times New Roman"/>
+          <w:bCs/>
+          <w:sz w:val="21"/>
+          <w:szCs w:val="21"/>
+        </w:rPr>
+        <w:t>"</w:t>
+      </w:r>
+      <w:r>
+        <w:rPr>
+          <w:rFonts w:ascii="Cambria" w:eastAsia="Times New Roman" w:hAnsi="Cambria" w:cs="Times New Roman"/>
+          <w:bCs/>
+          <w:sz w:val="21"/>
+          <w:szCs w:val="21"/>
+        </w:rPr>
+        <w:t xml:space="preserve"> </w:t>
+      </w:r>
+      <w:r>
+        <w:rPr>
+          <w:rFonts w:ascii="Cambria" w:eastAsia="Times New Roman" w:hAnsi="Cambria" w:cs="Times New Roman"/>
+          <w:bCs/>
+          <w:sz w:val="21"/>
+          <w:szCs w:val="21"/>
+        </w:rPr>
+        <w:t xml:space="preserve">at SSIC 2019 and IEEE paper </w:t>
+      </w:r>
+      <w:r>
+        <w:rPr>
+          <w:rFonts w:ascii="Cambria" w:eastAsia="Times New Roman" w:hAnsi="Cambria" w:cs="Times New Roman"/>
+          <w:bCs/>
+          <w:sz w:val="21"/>
+          <w:szCs w:val="21"/>
+        </w:rPr>
+        <w:t>"</w:t>
       </w:r>
       <w:r>
         <w:rPr>
@@ -4766,7 +4909,16 @@
           <w:sz w:val="21"/>
           <w:szCs w:val="21"/>
         </w:rPr>
-        <w:t>” at ICICT 2018</w:t>
+        <w:t>"</w:t>
+      </w:r>
+      <w:r>
+        <w:rPr>
+          <w:rFonts w:ascii="Cambria" w:eastAsia="Times New Roman" w:hAnsi="Cambria" w:cs="Times New Roman"/>
+          <w:bCs/>
+          <w:sz w:val="21"/>
+          <w:szCs w:val="21"/>
+        </w:rPr>
+        <w:t xml:space="preserve"> at ICICT 2018</w:t>
       </w:r>
     </w:p>
     <w:p>
@@ -7496,7 +7648,7 @@
   <w:style w:type="paragraph" w:default="1" w:styleId="Normal">
     <w:name w:val="Normal"/>
     <w:qFormat/>
-    <w:rsid w:val="000566BE"/>
+    <w:rsid w:val="004906F6"/>
   </w:style>
   <w:style w:type="paragraph" w:styleId="Heading1">
     <w:name w:val="heading 1"/>

</xml_diff>